<commit_message>
feat: exercitando prob e R
</commit_message>
<xml_diff>
--- a/05. Recursos Pessoais/01. Jony/00. Estatistica Basica/Estatistica.docx
+++ b/05. Recursos Pessoais/01. Jony/00. Estatistica Basica/Estatistica.docx
@@ -36,15 +36,14 @@
           <w:szCs w:val="32"/>
         </w:rPr>
       </w:pPr>
-    </w:p>
-    <w:p>
-      <w:pPr>
+      <w:r>
         <w:rPr>
           <w:rFonts w:ascii="Aptos Black" w:hAnsi="Aptos Black"/>
           <w:sz w:val="32"/>
           <w:szCs w:val="32"/>
         </w:rPr>
-      </w:pPr>
+        <w:t>Tipos</w:t>
+      </w:r>
     </w:p>
     <w:p>
       <w:pPr>
@@ -210,7 +209,15 @@
     </w:p>
     <w:p>
       <w:pPr>
-        <w:spacing w:line="360" w:lineRule="auto"/>
+        <w:rPr>
+          <w:rFonts w:ascii="Aptos Black" w:hAnsi="Aptos Black"/>
+          <w:sz w:val="32"/>
+          <w:szCs w:val="32"/>
+        </w:rPr>
+      </w:pPr>
+    </w:p>
+    <w:p>
+      <w:pPr>
         <w:rPr>
           <w:rFonts w:ascii="Aptos Black" w:hAnsi="Aptos Black"/>
           <w:sz w:val="32"/>
@@ -1181,21 +1188,7 @@
           <w:sz w:val="24"/>
           <w:szCs w:val="24"/>
         </w:rPr>
-        <w:t xml:space="preserve">É um intervalo de valores </w:t>
-      </w:r>
-      <w:r>
-        <w:rPr>
-          <w:sz w:val="24"/>
-          <w:szCs w:val="24"/>
-        </w:rPr>
-        <w:t>usados</w:t>
-      </w:r>
-      <w:r>
-        <w:rPr>
-          <w:sz w:val="24"/>
-          <w:szCs w:val="24"/>
-        </w:rPr>
-        <w:t xml:space="preserve"> para agrupar dados contínuos ou extensos. Exemplo: Idades agrupadas em classes como 10-20, 21-30.</w:t>
+        <w:t>É um intervalo de valores usados para agrupar dados contínuos ou extensos. Exemplo: Idades agrupadas em classes como 10-20, 21-30.</w:t>
       </w:r>
     </w:p>
     <w:p>
@@ -1257,21 +1250,7 @@
           <w:sz w:val="24"/>
           <w:szCs w:val="24"/>
         </w:rPr>
-        <w:t>Ex</w:t>
-      </w:r>
-      <w:r>
-        <w:rPr>
-          <w:sz w:val="24"/>
-          <w:szCs w:val="24"/>
-        </w:rPr>
-        <w:t xml:space="preserve">emplo: Se "azul" foi escolhido 5 vezes em um total de 20 respostas, sua frequência relativa percentual é </w:t>
-      </w:r>
-      <w:r>
-        <w:rPr>
-          <w:sz w:val="24"/>
-          <w:szCs w:val="24"/>
-        </w:rPr>
-        <w:t>(5/20) * 100 = 25%</w:t>
+        <w:t>Exemplo: Se "azul" foi escolhido 5 vezes em um total de 20 respostas, sua frequência relativa percentual é (5/20) * 100 = 25%</w:t>
       </w:r>
     </w:p>
     <w:p>
@@ -1440,6 +1419,195 @@
       <w:pPr>
         <w:spacing w:line="360" w:lineRule="auto"/>
         <w:rPr>
+          <w:sz w:val="24"/>
+          <w:szCs w:val="24"/>
+        </w:rPr>
+      </w:pPr>
+    </w:p>
+    <w:p>
+      <w:pPr>
+        <w:spacing w:line="360" w:lineRule="auto"/>
+        <w:rPr>
+          <w:sz w:val="24"/>
+          <w:szCs w:val="24"/>
+        </w:rPr>
+      </w:pPr>
+    </w:p>
+    <w:p>
+      <w:pPr>
+        <w:spacing w:line="360" w:lineRule="auto"/>
+        <w:rPr>
+          <w:sz w:val="24"/>
+          <w:szCs w:val="24"/>
+        </w:rPr>
+      </w:pPr>
+    </w:p>
+    <w:p>
+      <w:pPr>
+        <w:spacing w:line="360" w:lineRule="auto"/>
+        <w:rPr>
+          <w:sz w:val="24"/>
+          <w:szCs w:val="24"/>
+        </w:rPr>
+      </w:pPr>
+    </w:p>
+    <w:p>
+      <w:pPr>
+        <w:spacing w:line="360" w:lineRule="auto"/>
+        <w:rPr>
+          <w:sz w:val="24"/>
+          <w:szCs w:val="24"/>
+        </w:rPr>
+      </w:pPr>
+    </w:p>
+    <w:p>
+      <w:pPr>
+        <w:spacing w:line="360" w:lineRule="auto"/>
+        <w:rPr>
+          <w:sz w:val="24"/>
+          <w:szCs w:val="24"/>
+        </w:rPr>
+      </w:pPr>
+    </w:p>
+    <w:p>
+      <w:pPr>
+        <w:spacing w:line="360" w:lineRule="auto"/>
+        <w:rPr>
+          <w:sz w:val="24"/>
+          <w:szCs w:val="24"/>
+        </w:rPr>
+      </w:pPr>
+    </w:p>
+    <w:p>
+      <w:pPr>
+        <w:spacing w:line="360" w:lineRule="auto"/>
+        <w:rPr>
+          <w:sz w:val="24"/>
+          <w:szCs w:val="24"/>
+        </w:rPr>
+      </w:pPr>
+    </w:p>
+    <w:p>
+      <w:pPr>
+        <w:spacing w:line="360" w:lineRule="auto"/>
+        <w:rPr>
+          <w:sz w:val="24"/>
+          <w:szCs w:val="24"/>
+        </w:rPr>
+      </w:pPr>
+    </w:p>
+    <w:p>
+      <w:pPr>
+        <w:spacing w:line="360" w:lineRule="auto"/>
+        <w:rPr>
+          <w:sz w:val="24"/>
+          <w:szCs w:val="24"/>
+        </w:rPr>
+      </w:pPr>
+    </w:p>
+    <w:p>
+      <w:pPr>
+        <w:spacing w:line="360" w:lineRule="auto"/>
+        <w:rPr>
+          <w:sz w:val="24"/>
+          <w:szCs w:val="24"/>
+        </w:rPr>
+      </w:pPr>
+    </w:p>
+    <w:p>
+      <w:pPr>
+        <w:spacing w:line="360" w:lineRule="auto"/>
+        <w:rPr>
+          <w:sz w:val="24"/>
+          <w:szCs w:val="24"/>
+        </w:rPr>
+      </w:pPr>
+    </w:p>
+    <w:p>
+      <w:pPr>
+        <w:spacing w:line="360" w:lineRule="auto"/>
+        <w:rPr>
+          <w:sz w:val="24"/>
+          <w:szCs w:val="24"/>
+        </w:rPr>
+      </w:pPr>
+    </w:p>
+    <w:p>
+      <w:pPr>
+        <w:spacing w:line="360" w:lineRule="auto"/>
+        <w:rPr>
+          <w:sz w:val="24"/>
+          <w:szCs w:val="24"/>
+        </w:rPr>
+      </w:pPr>
+    </w:p>
+    <w:p>
+      <w:pPr>
+        <w:spacing w:line="360" w:lineRule="auto"/>
+        <w:rPr>
+          <w:sz w:val="24"/>
+          <w:szCs w:val="24"/>
+        </w:rPr>
+      </w:pPr>
+    </w:p>
+    <w:p>
+      <w:pPr>
+        <w:spacing w:line="360" w:lineRule="auto"/>
+        <w:rPr>
+          <w:sz w:val="24"/>
+          <w:szCs w:val="24"/>
+        </w:rPr>
+      </w:pPr>
+    </w:p>
+    <w:p>
+      <w:pPr>
+        <w:spacing w:line="360" w:lineRule="auto"/>
+        <w:rPr>
+          <w:sz w:val="24"/>
+          <w:szCs w:val="24"/>
+        </w:rPr>
+      </w:pPr>
+    </w:p>
+    <w:p>
+      <w:pPr>
+        <w:spacing w:line="360" w:lineRule="auto"/>
+        <w:rPr>
+          <w:sz w:val="24"/>
+          <w:szCs w:val="24"/>
+        </w:rPr>
+      </w:pPr>
+    </w:p>
+    <w:p>
+      <w:pPr>
+        <w:spacing w:line="360" w:lineRule="auto"/>
+        <w:rPr>
+          <w:sz w:val="24"/>
+          <w:szCs w:val="24"/>
+        </w:rPr>
+      </w:pPr>
+    </w:p>
+    <w:p>
+      <w:pPr>
+        <w:spacing w:line="360" w:lineRule="auto"/>
+        <w:rPr>
+          <w:sz w:val="24"/>
+          <w:szCs w:val="24"/>
+        </w:rPr>
+      </w:pPr>
+    </w:p>
+    <w:p>
+      <w:pPr>
+        <w:spacing w:line="360" w:lineRule="auto"/>
+        <w:rPr>
+          <w:sz w:val="24"/>
+          <w:szCs w:val="24"/>
+        </w:rPr>
+      </w:pPr>
+    </w:p>
+    <w:p>
+      <w:pPr>
+        <w:spacing w:line="360" w:lineRule="auto"/>
+        <w:rPr>
           <w:rFonts w:ascii="Arial Black" w:hAnsi="Arial Black"/>
           <w:b/>
           <w:bCs/>
@@ -1455,6 +1623,7 @@
           <w:sz w:val="28"/>
           <w:szCs w:val="28"/>
         </w:rPr>
+        <w:lastRenderedPageBreak/>
         <w:t>Medidas de Tendência Central</w:t>
       </w:r>
     </w:p>
@@ -1796,6 +1965,1649 @@
         </w:rPr>
         <w:t xml:space="preserve"> padrão.</w:t>
       </w:r>
+    </w:p>
+    <w:p>
+      <w:pPr>
+        <w:spacing w:line="360" w:lineRule="auto"/>
+        <w:rPr>
+          <w:sz w:val="24"/>
+          <w:szCs w:val="24"/>
+        </w:rPr>
+      </w:pPr>
+    </w:p>
+    <w:p>
+      <w:pPr>
+        <w:spacing w:line="360" w:lineRule="auto"/>
+        <w:rPr>
+          <w:sz w:val="24"/>
+          <w:szCs w:val="24"/>
+        </w:rPr>
+      </w:pPr>
+    </w:p>
+    <w:p>
+      <w:pPr>
+        <w:spacing w:line="360" w:lineRule="auto"/>
+        <w:rPr>
+          <w:sz w:val="24"/>
+          <w:szCs w:val="24"/>
+        </w:rPr>
+      </w:pPr>
+    </w:p>
+    <w:p>
+      <w:pPr>
+        <w:spacing w:line="360" w:lineRule="auto"/>
+        <w:rPr>
+          <w:sz w:val="24"/>
+          <w:szCs w:val="24"/>
+        </w:rPr>
+      </w:pPr>
+    </w:p>
+    <w:p>
+      <w:pPr>
+        <w:spacing w:line="360" w:lineRule="auto"/>
+        <w:rPr>
+          <w:sz w:val="24"/>
+          <w:szCs w:val="24"/>
+        </w:rPr>
+      </w:pPr>
+    </w:p>
+    <w:p>
+      <w:pPr>
+        <w:spacing w:line="360" w:lineRule="auto"/>
+        <w:rPr>
+          <w:sz w:val="24"/>
+          <w:szCs w:val="24"/>
+        </w:rPr>
+      </w:pPr>
+    </w:p>
+    <w:p>
+      <w:pPr>
+        <w:spacing w:line="360" w:lineRule="auto"/>
+        <w:rPr>
+          <w:rFonts w:ascii="Arial Black" w:hAnsi="Arial Black"/>
+          <w:b/>
+          <w:bCs/>
+          <w:sz w:val="28"/>
+          <w:szCs w:val="28"/>
+        </w:rPr>
+      </w:pPr>
+      <w:r>
+        <w:rPr>
+          <w:rFonts w:ascii="Arial Black" w:hAnsi="Arial Black"/>
+          <w:b/>
+          <w:bCs/>
+          <w:sz w:val="28"/>
+          <w:szCs w:val="28"/>
+        </w:rPr>
+        <w:lastRenderedPageBreak/>
+        <w:t>Análise de Outliers</w:t>
+      </w:r>
+    </w:p>
+    <w:p>
+      <w:pPr>
+        <w:spacing w:line="360" w:lineRule="auto"/>
+        <w:jc w:val="both"/>
+        <w:rPr>
+          <w:sz w:val="24"/>
+          <w:szCs w:val="24"/>
+        </w:rPr>
+      </w:pPr>
+      <w:r>
+        <w:rPr>
+          <w:sz w:val="24"/>
+          <w:szCs w:val="24"/>
+        </w:rPr>
+        <w:t>Um outlier é um valor que foge muito do padrão dos outros dados em um conjunto. Ele pode ser muito maior ou muito menor que a maioria dos valores e pode indicar algo inesperado, como erros, eventos raros ou dados excepcionais.</w:t>
+      </w:r>
+    </w:p>
+    <w:p>
+      <w:pPr>
+        <w:spacing w:line="360" w:lineRule="auto"/>
+        <w:jc w:val="both"/>
+        <w:rPr>
+          <w:sz w:val="24"/>
+          <w:szCs w:val="24"/>
+        </w:rPr>
+      </w:pPr>
+      <w:r>
+        <w:rPr>
+          <w:b/>
+          <w:bCs/>
+          <w:sz w:val="24"/>
+          <w:szCs w:val="24"/>
+        </w:rPr>
+        <w:t>Por exemplo:</w:t>
+      </w:r>
+      <w:r>
+        <w:rPr>
+          <w:sz w:val="24"/>
+          <w:szCs w:val="24"/>
+        </w:rPr>
+        <w:t xml:space="preserve"> em uma turma com idades entre 20 e 30 anos, alguém com 80 anos seria um outlier.</w:t>
+      </w:r>
+    </w:p>
+    <w:p>
+      <w:pPr>
+        <w:spacing w:line="360" w:lineRule="auto"/>
+        <w:jc w:val="both"/>
+        <w:rPr>
+          <w:sz w:val="24"/>
+          <w:szCs w:val="24"/>
+        </w:rPr>
+      </w:pPr>
+    </w:p>
+    <w:p>
+      <w:pPr>
+        <w:spacing w:line="360" w:lineRule="auto"/>
+        <w:jc w:val="both"/>
+        <w:rPr>
+          <w:sz w:val="24"/>
+          <w:szCs w:val="24"/>
+        </w:rPr>
+      </w:pPr>
+    </w:p>
+    <w:p>
+      <w:pPr>
+        <w:spacing w:line="360" w:lineRule="auto"/>
+        <w:jc w:val="both"/>
+        <w:rPr>
+          <w:sz w:val="24"/>
+          <w:szCs w:val="24"/>
+        </w:rPr>
+      </w:pPr>
+    </w:p>
+    <w:p>
+      <w:pPr>
+        <w:spacing w:line="360" w:lineRule="auto"/>
+        <w:jc w:val="both"/>
+        <w:rPr>
+          <w:sz w:val="24"/>
+          <w:szCs w:val="24"/>
+        </w:rPr>
+      </w:pPr>
+    </w:p>
+    <w:p>
+      <w:pPr>
+        <w:spacing w:line="360" w:lineRule="auto"/>
+        <w:jc w:val="both"/>
+        <w:rPr>
+          <w:sz w:val="24"/>
+          <w:szCs w:val="24"/>
+        </w:rPr>
+      </w:pPr>
+    </w:p>
+    <w:p>
+      <w:pPr>
+        <w:spacing w:line="360" w:lineRule="auto"/>
+        <w:jc w:val="both"/>
+        <w:rPr>
+          <w:sz w:val="24"/>
+          <w:szCs w:val="24"/>
+        </w:rPr>
+      </w:pPr>
+    </w:p>
+    <w:p>
+      <w:pPr>
+        <w:spacing w:line="360" w:lineRule="auto"/>
+        <w:jc w:val="both"/>
+        <w:rPr>
+          <w:sz w:val="24"/>
+          <w:szCs w:val="24"/>
+        </w:rPr>
+      </w:pPr>
+    </w:p>
+    <w:p>
+      <w:pPr>
+        <w:spacing w:line="360" w:lineRule="auto"/>
+        <w:jc w:val="both"/>
+        <w:rPr>
+          <w:sz w:val="24"/>
+          <w:szCs w:val="24"/>
+        </w:rPr>
+      </w:pPr>
+    </w:p>
+    <w:p>
+      <w:pPr>
+        <w:spacing w:line="360" w:lineRule="auto"/>
+        <w:jc w:val="both"/>
+        <w:rPr>
+          <w:sz w:val="24"/>
+          <w:szCs w:val="24"/>
+        </w:rPr>
+      </w:pPr>
+    </w:p>
+    <w:p>
+      <w:pPr>
+        <w:spacing w:line="360" w:lineRule="auto"/>
+        <w:jc w:val="both"/>
+        <w:rPr>
+          <w:sz w:val="24"/>
+          <w:szCs w:val="24"/>
+        </w:rPr>
+      </w:pPr>
+    </w:p>
+    <w:p>
+      <w:pPr>
+        <w:spacing w:line="360" w:lineRule="auto"/>
+        <w:jc w:val="both"/>
+        <w:rPr>
+          <w:sz w:val="24"/>
+          <w:szCs w:val="24"/>
+        </w:rPr>
+      </w:pPr>
+    </w:p>
+    <w:p>
+      <w:pPr>
+        <w:spacing w:line="360" w:lineRule="auto"/>
+        <w:jc w:val="both"/>
+        <w:rPr>
+          <w:sz w:val="24"/>
+          <w:szCs w:val="24"/>
+        </w:rPr>
+      </w:pPr>
+    </w:p>
+    <w:p>
+      <w:pPr>
+        <w:spacing w:line="360" w:lineRule="auto"/>
+        <w:jc w:val="both"/>
+        <w:rPr>
+          <w:sz w:val="24"/>
+          <w:szCs w:val="24"/>
+        </w:rPr>
+      </w:pPr>
+    </w:p>
+    <w:p>
+      <w:pPr>
+        <w:spacing w:line="360" w:lineRule="auto"/>
+        <w:jc w:val="both"/>
+        <w:rPr>
+          <w:sz w:val="24"/>
+          <w:szCs w:val="24"/>
+        </w:rPr>
+      </w:pPr>
+    </w:p>
+    <w:p>
+      <w:pPr>
+        <w:spacing w:line="360" w:lineRule="auto"/>
+        <w:jc w:val="both"/>
+        <w:rPr>
+          <w:sz w:val="24"/>
+          <w:szCs w:val="24"/>
+        </w:rPr>
+      </w:pPr>
+    </w:p>
+    <w:p>
+      <w:pPr>
+        <w:spacing w:line="360" w:lineRule="auto"/>
+        <w:jc w:val="both"/>
+        <w:rPr>
+          <w:sz w:val="24"/>
+          <w:szCs w:val="24"/>
+        </w:rPr>
+      </w:pPr>
+    </w:p>
+    <w:p>
+      <w:pPr>
+        <w:spacing w:line="360" w:lineRule="auto"/>
+        <w:jc w:val="both"/>
+        <w:rPr>
+          <w:sz w:val="24"/>
+          <w:szCs w:val="24"/>
+        </w:rPr>
+      </w:pPr>
+    </w:p>
+    <w:p>
+      <w:pPr>
+        <w:spacing w:line="360" w:lineRule="auto"/>
+        <w:jc w:val="both"/>
+        <w:rPr>
+          <w:sz w:val="24"/>
+          <w:szCs w:val="24"/>
+        </w:rPr>
+      </w:pPr>
+    </w:p>
+    <w:p>
+      <w:pPr>
+        <w:spacing w:line="360" w:lineRule="auto"/>
+        <w:jc w:val="both"/>
+        <w:rPr>
+          <w:rFonts w:ascii="Arial Black" w:hAnsi="Arial Black"/>
+          <w:b/>
+          <w:bCs/>
+          <w:sz w:val="28"/>
+          <w:szCs w:val="28"/>
+        </w:rPr>
+      </w:pPr>
+      <w:r>
+        <w:rPr>
+          <w:rFonts w:ascii="Arial Black" w:hAnsi="Arial Black"/>
+          <w:b/>
+          <w:bCs/>
+          <w:sz w:val="28"/>
+          <w:szCs w:val="28"/>
+        </w:rPr>
+        <w:lastRenderedPageBreak/>
+        <w:t>Probabilidade</w:t>
+      </w:r>
+    </w:p>
+    <w:p>
+      <w:pPr>
+        <w:spacing w:line="360" w:lineRule="auto"/>
+        <w:jc w:val="both"/>
+        <w:rPr>
+          <w:sz w:val="24"/>
+          <w:szCs w:val="24"/>
+        </w:rPr>
+      </w:pPr>
+      <w:r>
+        <w:rPr>
+          <w:sz w:val="24"/>
+          <w:szCs w:val="24"/>
+        </w:rPr>
+        <w:t>Probabilidade é a chance de algo acontecer. É um número entre 0 e 1, onde 0 significa impossível e 1 significa certeza. Por exemplo, ao jogar uma moeda, a probabilidade de dar cara é 50%, ou 0,5, porque há duas opções igualmente possíveis: cara ou coroa.</w:t>
+      </w:r>
+    </w:p>
+    <w:p>
+      <w:pPr>
+        <w:spacing w:line="360" w:lineRule="auto"/>
+        <w:jc w:val="both"/>
+        <w:rPr>
+          <w:sz w:val="24"/>
+          <w:szCs w:val="24"/>
+        </w:rPr>
+      </w:pPr>
+      <w:r>
+        <w:rPr>
+          <w:sz w:val="24"/>
+          <w:szCs w:val="24"/>
+        </w:rPr>
+        <w:t>Principais Termos da probabilidade:</w:t>
+      </w:r>
+    </w:p>
+    <w:p>
+      <w:pPr>
+        <w:spacing w:line="360" w:lineRule="auto"/>
+        <w:jc w:val="both"/>
+        <w:rPr>
+          <w:b/>
+          <w:bCs/>
+          <w:sz w:val="24"/>
+          <w:szCs w:val="24"/>
+        </w:rPr>
+      </w:pPr>
+      <w:r>
+        <w:rPr>
+          <w:b/>
+          <w:bCs/>
+          <w:sz w:val="24"/>
+          <w:szCs w:val="24"/>
+        </w:rPr>
+        <w:t>1. Espaço Amostral (S):</w:t>
+      </w:r>
+    </w:p>
+    <w:p>
+      <w:pPr>
+        <w:numPr>
+          <w:ilvl w:val="0"/>
+          <w:numId w:val="14"/>
+        </w:numPr>
+        <w:spacing w:line="360" w:lineRule="auto"/>
+        <w:jc w:val="both"/>
+        <w:rPr>
+          <w:sz w:val="24"/>
+          <w:szCs w:val="24"/>
+        </w:rPr>
+      </w:pPr>
+      <w:r>
+        <w:rPr>
+          <w:sz w:val="24"/>
+          <w:szCs w:val="24"/>
+        </w:rPr>
+        <w:t xml:space="preserve">Conjunto de </w:t>
+      </w:r>
+      <w:r>
+        <w:rPr>
+          <w:b/>
+          <w:bCs/>
+          <w:sz w:val="24"/>
+          <w:szCs w:val="24"/>
+        </w:rPr>
+        <w:t>todos os resultados possíveis</w:t>
+      </w:r>
+      <w:r>
+        <w:rPr>
+          <w:sz w:val="24"/>
+          <w:szCs w:val="24"/>
+        </w:rPr>
+        <w:t xml:space="preserve"> de um experimento.</w:t>
+      </w:r>
+    </w:p>
+    <w:p>
+      <w:pPr>
+        <w:numPr>
+          <w:ilvl w:val="0"/>
+          <w:numId w:val="14"/>
+        </w:numPr>
+        <w:spacing w:line="360" w:lineRule="auto"/>
+        <w:jc w:val="both"/>
+        <w:rPr>
+          <w:sz w:val="24"/>
+          <w:szCs w:val="24"/>
+        </w:rPr>
+      </w:pPr>
+      <w:r>
+        <w:rPr>
+          <w:sz w:val="24"/>
+          <w:szCs w:val="24"/>
+        </w:rPr>
+        <w:t>Exemplo: Jogar um dado → S= {1,2,3,4,5,6}</w:t>
+      </w:r>
+    </w:p>
+    <w:p>
+      <w:pPr>
+        <w:spacing w:line="360" w:lineRule="auto"/>
+        <w:jc w:val="both"/>
+        <w:rPr>
+          <w:sz w:val="24"/>
+          <w:szCs w:val="24"/>
+        </w:rPr>
+      </w:pPr>
+      <w:r>
+        <w:rPr>
+          <w:sz w:val="24"/>
+          <w:szCs w:val="24"/>
+        </w:rPr>
+        <w:pict w14:anchorId="13909DD4">
+          <v:rect id="_x0000_i1025" style="width:0;height:1.5pt" o:hralign="center" o:hrstd="t" o:hr="t" fillcolor="#a0a0a0" stroked="f"/>
+        </w:pict>
+      </w:r>
+    </w:p>
+    <w:p>
+      <w:pPr>
+        <w:spacing w:line="360" w:lineRule="auto"/>
+        <w:jc w:val="both"/>
+        <w:rPr>
+          <w:b/>
+          <w:bCs/>
+          <w:sz w:val="24"/>
+          <w:szCs w:val="24"/>
+        </w:rPr>
+      </w:pPr>
+      <w:r>
+        <w:rPr>
+          <w:b/>
+          <w:bCs/>
+          <w:sz w:val="24"/>
+          <w:szCs w:val="24"/>
+        </w:rPr>
+        <w:t>2. Experimento Determinístico:</w:t>
+      </w:r>
+    </w:p>
+    <w:p>
+      <w:pPr>
+        <w:numPr>
+          <w:ilvl w:val="0"/>
+          <w:numId w:val="15"/>
+        </w:numPr>
+        <w:spacing w:line="360" w:lineRule="auto"/>
+        <w:jc w:val="both"/>
+        <w:rPr>
+          <w:sz w:val="24"/>
+          <w:szCs w:val="24"/>
+        </w:rPr>
+      </w:pPr>
+      <w:r>
+        <w:rPr>
+          <w:sz w:val="24"/>
+          <w:szCs w:val="24"/>
+        </w:rPr>
+        <w:t xml:space="preserve">Experimento cujo </w:t>
+      </w:r>
+      <w:r>
+        <w:rPr>
+          <w:b/>
+          <w:bCs/>
+          <w:sz w:val="24"/>
+          <w:szCs w:val="24"/>
+        </w:rPr>
+        <w:t>resultado é sempre o mesmo</w:t>
+      </w:r>
+      <w:r>
+        <w:rPr>
+          <w:sz w:val="24"/>
+          <w:szCs w:val="24"/>
+        </w:rPr>
+        <w:t>.</w:t>
+      </w:r>
+    </w:p>
+    <w:p>
+      <w:pPr>
+        <w:numPr>
+          <w:ilvl w:val="0"/>
+          <w:numId w:val="15"/>
+        </w:numPr>
+        <w:spacing w:line="360" w:lineRule="auto"/>
+        <w:jc w:val="both"/>
+        <w:rPr>
+          <w:sz w:val="24"/>
+          <w:szCs w:val="24"/>
+        </w:rPr>
+      </w:pPr>
+      <w:r>
+        <w:rPr>
+          <w:sz w:val="24"/>
+          <w:szCs w:val="24"/>
+        </w:rPr>
+        <w:t>Exemplo: Apertar um interruptor → ou a luz acende, ou não.</w:t>
+      </w:r>
+    </w:p>
+    <w:p>
+      <w:pPr>
+        <w:spacing w:line="360" w:lineRule="auto"/>
+        <w:jc w:val="both"/>
+        <w:rPr>
+          <w:sz w:val="24"/>
+          <w:szCs w:val="24"/>
+        </w:rPr>
+      </w:pPr>
+      <w:r>
+        <w:rPr>
+          <w:sz w:val="24"/>
+          <w:szCs w:val="24"/>
+        </w:rPr>
+        <w:pict w14:anchorId="2E038145">
+          <v:rect id="_x0000_i1026" style="width:0;height:1.5pt" o:hralign="center" o:hrstd="t" o:hr="t" fillcolor="#a0a0a0" stroked="f"/>
+        </w:pict>
+      </w:r>
+    </w:p>
+    <w:p>
+      <w:pPr>
+        <w:spacing w:line="360" w:lineRule="auto"/>
+        <w:jc w:val="both"/>
+        <w:rPr>
+          <w:b/>
+          <w:bCs/>
+          <w:sz w:val="24"/>
+          <w:szCs w:val="24"/>
+        </w:rPr>
+      </w:pPr>
+      <w:r>
+        <w:rPr>
+          <w:b/>
+          <w:bCs/>
+          <w:sz w:val="24"/>
+          <w:szCs w:val="24"/>
+        </w:rPr>
+        <w:t>3. Experimento Aleatório:</w:t>
+      </w:r>
+    </w:p>
+    <w:p>
+      <w:pPr>
+        <w:numPr>
+          <w:ilvl w:val="0"/>
+          <w:numId w:val="16"/>
+        </w:numPr>
+        <w:spacing w:line="360" w:lineRule="auto"/>
+        <w:jc w:val="both"/>
+        <w:rPr>
+          <w:sz w:val="24"/>
+          <w:szCs w:val="24"/>
+        </w:rPr>
+      </w:pPr>
+      <w:r>
+        <w:rPr>
+          <w:sz w:val="24"/>
+          <w:szCs w:val="24"/>
+        </w:rPr>
+        <w:t xml:space="preserve">Experimento cujo </w:t>
+      </w:r>
+      <w:r>
+        <w:rPr>
+          <w:b/>
+          <w:bCs/>
+          <w:sz w:val="24"/>
+          <w:szCs w:val="24"/>
+        </w:rPr>
+        <w:t>resultado não pode ser previsto com certeza</w:t>
+      </w:r>
+      <w:r>
+        <w:rPr>
+          <w:sz w:val="24"/>
+          <w:szCs w:val="24"/>
+        </w:rPr>
+        <w:t>.</w:t>
+      </w:r>
+    </w:p>
+    <w:p>
+      <w:pPr>
+        <w:numPr>
+          <w:ilvl w:val="0"/>
+          <w:numId w:val="16"/>
+        </w:numPr>
+        <w:spacing w:line="360" w:lineRule="auto"/>
+        <w:jc w:val="both"/>
+        <w:rPr>
+          <w:sz w:val="24"/>
+          <w:szCs w:val="24"/>
+        </w:rPr>
+      </w:pPr>
+      <w:r>
+        <w:rPr>
+          <w:sz w:val="24"/>
+          <w:szCs w:val="24"/>
+        </w:rPr>
+        <w:t xml:space="preserve">Exemplo: Jogar uma moeda → o resultado pode ser </w:t>
+      </w:r>
+      <w:r>
+        <w:rPr>
+          <w:b/>
+          <w:bCs/>
+          <w:sz w:val="24"/>
+          <w:szCs w:val="24"/>
+        </w:rPr>
+        <w:t>caro</w:t>
+      </w:r>
+      <w:r>
+        <w:rPr>
+          <w:sz w:val="24"/>
+          <w:szCs w:val="24"/>
+        </w:rPr>
+        <w:t xml:space="preserve"> ou </w:t>
+      </w:r>
+      <w:r>
+        <w:rPr>
+          <w:b/>
+          <w:bCs/>
+          <w:sz w:val="24"/>
+          <w:szCs w:val="24"/>
+        </w:rPr>
+        <w:t>coroa</w:t>
+      </w:r>
+      <w:r>
+        <w:rPr>
+          <w:sz w:val="24"/>
+          <w:szCs w:val="24"/>
+        </w:rPr>
+        <w:t>.</w:t>
+      </w:r>
+    </w:p>
+    <w:p>
+      <w:pPr>
+        <w:spacing w:line="360" w:lineRule="auto"/>
+        <w:jc w:val="both"/>
+        <w:rPr>
+          <w:sz w:val="24"/>
+          <w:szCs w:val="24"/>
+        </w:rPr>
+      </w:pPr>
+      <w:r>
+        <w:rPr>
+          <w:sz w:val="24"/>
+          <w:szCs w:val="24"/>
+        </w:rPr>
+        <w:pict w14:anchorId="5782F0D5">
+          <v:rect id="_x0000_i1027" style="width:0;height:1.5pt" o:hralign="center" o:hrstd="t" o:hr="t" fillcolor="#a0a0a0" stroked="f"/>
+        </w:pict>
+      </w:r>
+    </w:p>
+    <w:p>
+      <w:pPr>
+        <w:spacing w:line="360" w:lineRule="auto"/>
+        <w:jc w:val="both"/>
+        <w:rPr>
+          <w:b/>
+          <w:bCs/>
+          <w:sz w:val="24"/>
+          <w:szCs w:val="24"/>
+        </w:rPr>
+      </w:pPr>
+      <w:r>
+        <w:rPr>
+          <w:b/>
+          <w:bCs/>
+          <w:sz w:val="24"/>
+          <w:szCs w:val="24"/>
+        </w:rPr>
+        <w:t>4. Evento:</w:t>
+      </w:r>
+    </w:p>
+    <w:p>
+      <w:pPr>
+        <w:numPr>
+          <w:ilvl w:val="0"/>
+          <w:numId w:val="17"/>
+        </w:numPr>
+        <w:spacing w:line="360" w:lineRule="auto"/>
+        <w:jc w:val="both"/>
+        <w:rPr>
+          <w:sz w:val="24"/>
+          <w:szCs w:val="24"/>
+        </w:rPr>
+      </w:pPr>
+      <w:r>
+        <w:rPr>
+          <w:b/>
+          <w:bCs/>
+          <w:sz w:val="24"/>
+          <w:szCs w:val="24"/>
+        </w:rPr>
+        <w:t>Subconjunto do espaço amostral</w:t>
+      </w:r>
+      <w:r>
+        <w:rPr>
+          <w:sz w:val="24"/>
+          <w:szCs w:val="24"/>
+        </w:rPr>
+        <w:t>, ou seja, um resultado ou grupo de resultados que queremos observar.</w:t>
+      </w:r>
+    </w:p>
+    <w:p>
+      <w:pPr>
+        <w:numPr>
+          <w:ilvl w:val="0"/>
+          <w:numId w:val="17"/>
+        </w:numPr>
+        <w:spacing w:line="360" w:lineRule="auto"/>
+        <w:jc w:val="both"/>
+        <w:rPr>
+          <w:sz w:val="24"/>
+          <w:szCs w:val="24"/>
+        </w:rPr>
+      </w:pPr>
+      <w:r>
+        <w:rPr>
+          <w:sz w:val="24"/>
+          <w:szCs w:val="24"/>
+        </w:rPr>
+        <w:t>Exemplo: No experimento de jogar um dado, o evento "sair um número par" é:</w:t>
+      </w:r>
+      <w:r>
+        <w:rPr>
+          <w:sz w:val="24"/>
+          <w:szCs w:val="24"/>
+        </w:rPr>
+        <w:br/>
+        <w:t>A</w:t>
+      </w:r>
+      <w:r>
+        <w:rPr>
+          <w:sz w:val="24"/>
+          <w:szCs w:val="24"/>
+        </w:rPr>
+        <w:t xml:space="preserve"> </w:t>
+      </w:r>
+      <w:r>
+        <w:rPr>
+          <w:sz w:val="24"/>
+          <w:szCs w:val="24"/>
+        </w:rPr>
+        <w:t>=</w:t>
+      </w:r>
+      <w:r>
+        <w:rPr>
+          <w:sz w:val="24"/>
+          <w:szCs w:val="24"/>
+        </w:rPr>
+        <w:t xml:space="preserve"> </w:t>
+      </w:r>
+      <w:r>
+        <w:rPr>
+          <w:sz w:val="24"/>
+          <w:szCs w:val="24"/>
+        </w:rPr>
+        <w:t>{2,4,6}</w:t>
+      </w:r>
+    </w:p>
+    <w:p>
+      <w:pPr>
+        <w:spacing w:line="360" w:lineRule="auto"/>
+        <w:jc w:val="both"/>
+        <w:rPr>
+          <w:sz w:val="24"/>
+          <w:szCs w:val="24"/>
+        </w:rPr>
+      </w:pPr>
+    </w:p>
+    <w:p>
+      <w:pPr>
+        <w:spacing w:line="360" w:lineRule="auto"/>
+        <w:jc w:val="both"/>
+        <w:rPr>
+          <w:sz w:val="24"/>
+          <w:szCs w:val="24"/>
+        </w:rPr>
+      </w:pPr>
+      <w:r>
+        <w:rPr>
+          <w:sz w:val="24"/>
+          <w:szCs w:val="24"/>
+        </w:rPr>
+        <w:lastRenderedPageBreak/>
+        <w:t xml:space="preserve">A </w:t>
+      </w:r>
+      <w:r>
+        <w:rPr>
+          <w:b/>
+          <w:bCs/>
+          <w:sz w:val="24"/>
+          <w:szCs w:val="24"/>
+        </w:rPr>
+        <w:t>probabilidade de não ocorrer um evento (A)</w:t>
+      </w:r>
+      <w:r>
+        <w:rPr>
+          <w:sz w:val="24"/>
+          <w:szCs w:val="24"/>
+        </w:rPr>
+        <w:t xml:space="preserve"> é chamada de </w:t>
+      </w:r>
+      <w:r>
+        <w:rPr>
+          <w:b/>
+          <w:bCs/>
+          <w:sz w:val="24"/>
+          <w:szCs w:val="24"/>
+        </w:rPr>
+        <w:t>evento complementar (A</w:t>
+      </w:r>
+      <w:r>
+        <w:rPr>
+          <w:rFonts w:ascii="Arial" w:hAnsi="Arial" w:cs="Arial"/>
+          <w:b/>
+          <w:bCs/>
+          <w:sz w:val="24"/>
+          <w:szCs w:val="24"/>
+        </w:rPr>
+        <w:t>ᶜ</w:t>
+      </w:r>
+      <w:r>
+        <w:rPr>
+          <w:b/>
+          <w:bCs/>
+          <w:sz w:val="24"/>
+          <w:szCs w:val="24"/>
+        </w:rPr>
+        <w:t>)</w:t>
+      </w:r>
+      <w:r>
+        <w:rPr>
+          <w:sz w:val="24"/>
+          <w:szCs w:val="24"/>
+        </w:rPr>
+        <w:t>. É calculada como:</w:t>
+      </w:r>
+    </w:p>
+    <w:p>
+      <w:pPr>
+        <w:spacing w:line="360" w:lineRule="auto"/>
+        <w:jc w:val="both"/>
+        <w:rPr>
+          <w:sz w:val="24"/>
+          <w:szCs w:val="24"/>
+        </w:rPr>
+      </w:pPr>
+      <w:r>
+        <w:rPr>
+          <w:sz w:val="24"/>
+          <w:szCs w:val="24"/>
+        </w:rPr>
+        <w:drawing>
+          <wp:inline distT="0" distB="0" distL="0" distR="0" wp14:anchorId="6DD9A4D9" wp14:editId="021270A6">
+            <wp:extent cx="1676634" cy="504895"/>
+            <wp:effectExtent l="0" t="0" r="0" b="9525"/>
+            <wp:docPr id="366305592" name="Imagem 1" descr="Uma imagem contendo objeto, relógio&#10;&#10;Descrição gerada automaticamente"/>
+            <wp:cNvGraphicFramePr>
+              <a:graphicFrameLocks xmlns:a="http://schemas.openxmlformats.org/drawingml/2006/main" noChangeAspect="1"/>
+            </wp:cNvGraphicFramePr>
+            <a:graphic xmlns:a="http://schemas.openxmlformats.org/drawingml/2006/main">
+              <a:graphicData uri="http://schemas.openxmlformats.org/drawingml/2006/picture">
+                <pic:pic xmlns:pic="http://schemas.openxmlformats.org/drawingml/2006/picture">
+                  <pic:nvPicPr>
+                    <pic:cNvPr id="366305592" name="Imagem 1" descr="Uma imagem contendo objeto, relógio&#10;&#10;Descrição gerada automaticamente"/>
+                    <pic:cNvPicPr/>
+                  </pic:nvPicPr>
+                  <pic:blipFill>
+                    <a:blip r:embed="rId5"/>
+                    <a:stretch>
+                      <a:fillRect/>
+                    </a:stretch>
+                  </pic:blipFill>
+                  <pic:spPr>
+                    <a:xfrm>
+                      <a:off x="0" y="0"/>
+                      <a:ext cx="1676634" cy="504895"/>
+                    </a:xfrm>
+                    <a:prstGeom prst="rect">
+                      <a:avLst/>
+                    </a:prstGeom>
+                  </pic:spPr>
+                </pic:pic>
+              </a:graphicData>
+            </a:graphic>
+          </wp:inline>
+        </w:drawing>
+      </w:r>
+    </w:p>
+    <w:p>
+      <w:pPr>
+        <w:spacing w:line="360" w:lineRule="auto"/>
+        <w:jc w:val="both"/>
+        <w:rPr>
+          <w:sz w:val="24"/>
+          <w:szCs w:val="24"/>
+        </w:rPr>
+      </w:pPr>
+      <w:r>
+        <w:rPr>
+          <w:sz w:val="24"/>
+          <w:szCs w:val="24"/>
+        </w:rPr>
+        <w:t xml:space="preserve">Ou seja, basta subtrair a probabilidade de </w:t>
+      </w:r>
+      <w:r>
+        <w:rPr>
+          <w:sz w:val="24"/>
+          <w:szCs w:val="24"/>
+        </w:rPr>
+        <w:t>A</w:t>
+      </w:r>
+      <w:r>
+        <w:rPr>
+          <w:sz w:val="24"/>
+          <w:szCs w:val="24"/>
+        </w:rPr>
+        <w:t xml:space="preserve"> acontecer do total (1).</w:t>
+      </w:r>
+    </w:p>
+    <w:p>
+      <w:pPr>
+        <w:spacing w:line="360" w:lineRule="auto"/>
+        <w:jc w:val="both"/>
+        <w:rPr>
+          <w:sz w:val="24"/>
+          <w:szCs w:val="24"/>
+        </w:rPr>
+      </w:pPr>
+      <w:r>
+        <w:rPr>
+          <w:b/>
+          <w:bCs/>
+          <w:sz w:val="24"/>
+          <w:szCs w:val="24"/>
+        </w:rPr>
+        <w:t>Exemplo:</w:t>
+      </w:r>
+      <w:r>
+        <w:rPr>
+          <w:sz w:val="24"/>
+          <w:szCs w:val="24"/>
+        </w:rPr>
+        <w:br/>
+      </w:r>
+      <w:r>
+        <w:rPr>
+          <w:sz w:val="24"/>
+          <w:szCs w:val="24"/>
+        </w:rPr>
+        <w:t>Qual a probabilidade de cair de obter a soma 11 jogando dois dados</w:t>
+      </w:r>
+    </w:p>
+    <w:p>
+      <w:pPr>
+        <w:spacing w:line="360" w:lineRule="auto"/>
+        <w:jc w:val="both"/>
+        <w:rPr>
+          <w:sz w:val="24"/>
+          <w:szCs w:val="24"/>
+        </w:rPr>
+      </w:pPr>
+      <w:r>
+        <w:rPr>
+          <w:sz w:val="24"/>
+          <w:szCs w:val="24"/>
+        </w:rPr>
+        <w:t>Conjunto = {5, 6} , {6, 5}</w:t>
+      </w:r>
+    </w:p>
+    <w:p>
+      <w:pPr>
+        <w:spacing w:line="360" w:lineRule="auto"/>
+        <w:jc w:val="both"/>
+        <w:rPr>
+          <w:sz w:val="24"/>
+          <w:szCs w:val="24"/>
+        </w:rPr>
+      </w:pPr>
+      <w:r>
+        <w:rPr>
+          <w:sz w:val="24"/>
+          <w:szCs w:val="24"/>
+        </w:rPr>
+        <w:t>A chance de acontecer se torna então 2/36 = 0,05</w:t>
+      </w:r>
+    </w:p>
+    <w:p>
+      <w:pPr>
+        <w:spacing w:line="360" w:lineRule="auto"/>
+        <w:jc w:val="both"/>
+        <w:rPr>
+          <w:sz w:val="24"/>
+          <w:szCs w:val="24"/>
+        </w:rPr>
+      </w:pPr>
+      <w:r>
+        <w:rPr>
+          <w:sz w:val="24"/>
+          <w:szCs w:val="24"/>
+        </w:rPr>
+        <w:t>Logo, a chance de não acontecer é igual a: 1 – 0,05 = 95,5%</w:t>
+      </w:r>
+    </w:p>
+    <w:p>
+      <w:pPr>
+        <w:spacing w:line="360" w:lineRule="auto"/>
+        <w:jc w:val="both"/>
+        <w:rPr>
+          <w:sz w:val="24"/>
+          <w:szCs w:val="24"/>
+        </w:rPr>
+      </w:pPr>
+    </w:p>
+    <w:p>
+      <w:pPr>
+        <w:spacing w:line="360" w:lineRule="auto"/>
+        <w:jc w:val="both"/>
+        <w:rPr>
+          <w:sz w:val="24"/>
+          <w:szCs w:val="24"/>
+        </w:rPr>
+      </w:pPr>
+    </w:p>
+    <w:p>
+      <w:pPr>
+        <w:spacing w:line="360" w:lineRule="auto"/>
+        <w:jc w:val="both"/>
+        <w:rPr>
+          <w:sz w:val="24"/>
+          <w:szCs w:val="24"/>
+        </w:rPr>
+      </w:pPr>
+    </w:p>
+    <w:p>
+      <w:pPr>
+        <w:spacing w:line="360" w:lineRule="auto"/>
+        <w:jc w:val="both"/>
+        <w:rPr>
+          <w:sz w:val="24"/>
+          <w:szCs w:val="24"/>
+        </w:rPr>
+      </w:pPr>
+    </w:p>
+    <w:p>
+      <w:pPr>
+        <w:spacing w:line="360" w:lineRule="auto"/>
+        <w:jc w:val="both"/>
+        <w:rPr>
+          <w:sz w:val="24"/>
+          <w:szCs w:val="24"/>
+        </w:rPr>
+      </w:pPr>
+    </w:p>
+    <w:p>
+      <w:pPr>
+        <w:spacing w:line="360" w:lineRule="auto"/>
+        <w:jc w:val="both"/>
+        <w:rPr>
+          <w:sz w:val="24"/>
+          <w:szCs w:val="24"/>
+        </w:rPr>
+      </w:pPr>
+    </w:p>
+    <w:p>
+      <w:pPr>
+        <w:spacing w:line="360" w:lineRule="auto"/>
+        <w:jc w:val="both"/>
+        <w:rPr>
+          <w:sz w:val="24"/>
+          <w:szCs w:val="24"/>
+        </w:rPr>
+      </w:pPr>
+    </w:p>
+    <w:p>
+      <w:pPr>
+        <w:spacing w:line="360" w:lineRule="auto"/>
+        <w:jc w:val="both"/>
+        <w:rPr>
+          <w:sz w:val="24"/>
+          <w:szCs w:val="24"/>
+        </w:rPr>
+      </w:pPr>
+    </w:p>
+    <w:p>
+      <w:pPr>
+        <w:spacing w:line="360" w:lineRule="auto"/>
+        <w:jc w:val="both"/>
+        <w:rPr>
+          <w:sz w:val="24"/>
+          <w:szCs w:val="24"/>
+        </w:rPr>
+      </w:pPr>
+    </w:p>
+    <w:p>
+      <w:pPr>
+        <w:spacing w:line="360" w:lineRule="auto"/>
+        <w:jc w:val="both"/>
+        <w:rPr>
+          <w:sz w:val="24"/>
+          <w:szCs w:val="24"/>
+        </w:rPr>
+      </w:pPr>
+    </w:p>
+    <w:p>
+      <w:pPr>
+        <w:spacing w:line="360" w:lineRule="auto"/>
+        <w:jc w:val="both"/>
+        <w:rPr>
+          <w:sz w:val="24"/>
+          <w:szCs w:val="24"/>
+        </w:rPr>
+      </w:pPr>
+    </w:p>
+    <w:p>
+      <w:pPr>
+        <w:spacing w:line="360" w:lineRule="auto"/>
+        <w:jc w:val="both"/>
+        <w:rPr>
+          <w:sz w:val="24"/>
+          <w:szCs w:val="24"/>
+        </w:rPr>
+      </w:pPr>
+    </w:p>
+    <w:p>
+      <w:pPr>
+        <w:spacing w:line="360" w:lineRule="auto"/>
+        <w:jc w:val="both"/>
+        <w:rPr>
+          <w:sz w:val="24"/>
+          <w:szCs w:val="24"/>
+        </w:rPr>
+      </w:pPr>
+    </w:p>
+    <w:p>
+      <w:pPr>
+        <w:spacing w:line="360" w:lineRule="auto"/>
+        <w:jc w:val="both"/>
+        <w:rPr>
+          <w:sz w:val="24"/>
+          <w:szCs w:val="24"/>
+        </w:rPr>
+      </w:pPr>
+    </w:p>
+    <w:p>
+      <w:pPr>
+        <w:spacing w:line="360" w:lineRule="auto"/>
+        <w:jc w:val="both"/>
+        <w:rPr>
+          <w:b/>
+          <w:bCs/>
+          <w:sz w:val="28"/>
+          <w:szCs w:val="28"/>
+        </w:rPr>
+      </w:pPr>
+      <w:r>
+        <w:rPr>
+          <w:b/>
+          <w:bCs/>
+          <w:sz w:val="28"/>
+          <w:szCs w:val="28"/>
+        </w:rPr>
+        <w:lastRenderedPageBreak/>
+        <w:t>Métricas de desempenho</w:t>
+      </w:r>
+    </w:p>
+    <w:p>
+      <w:pPr>
+        <w:spacing w:line="360" w:lineRule="auto"/>
+        <w:jc w:val="both"/>
+        <w:rPr>
+          <w:sz w:val="28"/>
+          <w:szCs w:val="28"/>
+        </w:rPr>
+      </w:pPr>
+      <w:r>
+        <w:rPr>
+          <w:b/>
+          <w:bCs/>
+          <w:sz w:val="28"/>
+          <w:szCs w:val="28"/>
+        </w:rPr>
+        <w:t>Erro</w:t>
+      </w:r>
+      <w:r>
+        <w:rPr>
+          <w:sz w:val="28"/>
+          <w:szCs w:val="28"/>
+        </w:rPr>
+        <w:t xml:space="preserve"> -&gt; </w:t>
+      </w:r>
+      <w:r>
+        <w:rPr>
+          <w:sz w:val="28"/>
+          <w:szCs w:val="28"/>
+        </w:rPr>
+        <w:t xml:space="preserve">Erro </w:t>
+      </w:r>
+    </w:p>
+    <w:p>
+      <w:pPr>
+        <w:spacing w:line="360" w:lineRule="auto"/>
+        <w:jc w:val="both"/>
+        <w:rPr>
+          <w:sz w:val="24"/>
+          <w:szCs w:val="24"/>
+        </w:rPr>
+      </w:pPr>
+    </w:p>
+    <w:p>
+      <w:pPr>
+        <w:spacing w:line="360" w:lineRule="auto"/>
+        <w:jc w:val="both"/>
+        <w:rPr>
+          <w:sz w:val="24"/>
+          <w:szCs w:val="24"/>
+        </w:rPr>
+      </w:pPr>
+    </w:p>
+    <w:p>
+      <w:pPr>
+        <w:spacing w:line="360" w:lineRule="auto"/>
+        <w:jc w:val="both"/>
+        <w:rPr>
+          <w:sz w:val="24"/>
+          <w:szCs w:val="24"/>
+        </w:rPr>
+      </w:pPr>
+    </w:p>
+    <w:p>
+      <w:pPr>
+        <w:spacing w:line="360" w:lineRule="auto"/>
+        <w:jc w:val="both"/>
+        <w:rPr>
+          <w:sz w:val="24"/>
+          <w:szCs w:val="24"/>
+        </w:rPr>
+      </w:pPr>
+    </w:p>
+    <w:p>
+      <w:pPr>
+        <w:spacing w:line="360" w:lineRule="auto"/>
+        <w:jc w:val="both"/>
+        <w:rPr>
+          <w:sz w:val="24"/>
+          <w:szCs w:val="24"/>
+        </w:rPr>
+      </w:pPr>
+    </w:p>
+    <w:p>
+      <w:pPr>
+        <w:spacing w:line="360" w:lineRule="auto"/>
+        <w:jc w:val="both"/>
+        <w:rPr>
+          <w:sz w:val="24"/>
+          <w:szCs w:val="24"/>
+        </w:rPr>
+      </w:pPr>
+    </w:p>
+    <w:p>
+      <w:pPr>
+        <w:spacing w:line="360" w:lineRule="auto"/>
+        <w:jc w:val="both"/>
+        <w:rPr>
+          <w:sz w:val="24"/>
+          <w:szCs w:val="24"/>
+        </w:rPr>
+      </w:pPr>
+    </w:p>
+    <w:p>
+      <w:pPr>
+        <w:spacing w:line="360" w:lineRule="auto"/>
+        <w:jc w:val="both"/>
+        <w:rPr>
+          <w:sz w:val="24"/>
+          <w:szCs w:val="24"/>
+        </w:rPr>
+      </w:pPr>
+    </w:p>
+    <w:p>
+      <w:pPr>
+        <w:spacing w:line="360" w:lineRule="auto"/>
+        <w:jc w:val="both"/>
+        <w:rPr>
+          <w:sz w:val="24"/>
+          <w:szCs w:val="24"/>
+        </w:rPr>
+      </w:pPr>
+    </w:p>
+    <w:p>
+      <w:pPr>
+        <w:spacing w:line="360" w:lineRule="auto"/>
+        <w:jc w:val="both"/>
+        <w:rPr>
+          <w:sz w:val="24"/>
+          <w:szCs w:val="24"/>
+        </w:rPr>
+      </w:pPr>
+    </w:p>
+    <w:p>
+      <w:pPr>
+        <w:spacing w:line="360" w:lineRule="auto"/>
+        <w:jc w:val="both"/>
+        <w:rPr>
+          <w:sz w:val="24"/>
+          <w:szCs w:val="24"/>
+        </w:rPr>
+      </w:pPr>
+    </w:p>
+    <w:p>
+      <w:pPr>
+        <w:spacing w:line="360" w:lineRule="auto"/>
+        <w:jc w:val="both"/>
+        <w:rPr>
+          <w:sz w:val="24"/>
+          <w:szCs w:val="24"/>
+        </w:rPr>
+      </w:pPr>
+    </w:p>
+    <w:p>
+      <w:pPr>
+        <w:spacing w:line="360" w:lineRule="auto"/>
+        <w:jc w:val="both"/>
+        <w:rPr>
+          <w:sz w:val="24"/>
+          <w:szCs w:val="24"/>
+        </w:rPr>
+      </w:pPr>
+    </w:p>
+    <w:p>
+      <w:pPr>
+        <w:spacing w:line="360" w:lineRule="auto"/>
+        <w:jc w:val="both"/>
+        <w:rPr>
+          <w:rFonts w:ascii="Arial Black" w:hAnsi="Arial Black"/>
+          <w:b/>
+          <w:bCs/>
+          <w:sz w:val="28"/>
+          <w:szCs w:val="28"/>
+        </w:rPr>
+      </w:pPr>
+      <w:r>
+        <w:rPr>
+          <w:rFonts w:ascii="Arial Black" w:hAnsi="Arial Black"/>
+          <w:b/>
+          <w:bCs/>
+          <w:sz w:val="28"/>
+          <w:szCs w:val="28"/>
+        </w:rPr>
+        <w:t>Versionamento</w:t>
+      </w:r>
+    </w:p>
+    <w:tbl>
+      <w:tblPr>
+        <w:tblStyle w:val="Tabelacomgrade"/>
+        <w:tblW w:w="0" w:type="auto"/>
+        <w:tblLook w:val="04A0" w:firstRow="1" w:lastRow="0" w:firstColumn="1" w:lastColumn="0" w:noHBand="0" w:noVBand="1"/>
+      </w:tblPr>
+      <w:tblGrid>
+        <w:gridCol w:w="2831"/>
+        <w:gridCol w:w="2831"/>
+        <w:gridCol w:w="2832"/>
+      </w:tblGrid>
+      <w:tr>
+        <w:tc>
+          <w:tcPr>
+            <w:tcW w:w="2831" w:type="dxa"/>
+          </w:tcPr>
+          <w:p>
+            <w:pPr>
+              <w:spacing w:line="360" w:lineRule="auto"/>
+              <w:jc w:val="center"/>
+              <w:rPr>
+                <w:rFonts w:ascii="Arial Black" w:hAnsi="Arial Black"/>
+                <w:b/>
+                <w:bCs/>
+                <w:sz w:val="18"/>
+                <w:szCs w:val="18"/>
+              </w:rPr>
+            </w:pPr>
+            <w:r>
+              <w:rPr>
+                <w:rFonts w:ascii="Arial Black" w:hAnsi="Arial Black"/>
+                <w:b/>
+                <w:bCs/>
+                <w:sz w:val="18"/>
+                <w:szCs w:val="18"/>
+              </w:rPr>
+              <w:t>Data Alteração</w:t>
+            </w:r>
+          </w:p>
+        </w:tc>
+        <w:tc>
+          <w:tcPr>
+            <w:tcW w:w="2831" w:type="dxa"/>
+          </w:tcPr>
+          <w:p>
+            <w:pPr>
+              <w:spacing w:line="360" w:lineRule="auto"/>
+              <w:jc w:val="center"/>
+              <w:rPr>
+                <w:rFonts w:ascii="Arial Black" w:hAnsi="Arial Black"/>
+                <w:b/>
+                <w:bCs/>
+                <w:sz w:val="18"/>
+                <w:szCs w:val="18"/>
+              </w:rPr>
+            </w:pPr>
+            <w:r>
+              <w:rPr>
+                <w:rFonts w:ascii="Arial Black" w:hAnsi="Arial Black"/>
+                <w:b/>
+                <w:bCs/>
+                <w:sz w:val="18"/>
+                <w:szCs w:val="18"/>
+              </w:rPr>
+              <w:t>Versão</w:t>
+            </w:r>
+          </w:p>
+        </w:tc>
+        <w:tc>
+          <w:tcPr>
+            <w:tcW w:w="2832" w:type="dxa"/>
+          </w:tcPr>
+          <w:p>
+            <w:pPr>
+              <w:spacing w:line="360" w:lineRule="auto"/>
+              <w:jc w:val="center"/>
+              <w:rPr>
+                <w:rFonts w:ascii="Arial Black" w:hAnsi="Arial Black"/>
+                <w:b/>
+                <w:bCs/>
+                <w:sz w:val="18"/>
+                <w:szCs w:val="18"/>
+              </w:rPr>
+            </w:pPr>
+            <w:r>
+              <w:rPr>
+                <w:rFonts w:ascii="Arial Black" w:hAnsi="Arial Black"/>
+                <w:b/>
+                <w:bCs/>
+                <w:sz w:val="18"/>
+                <w:szCs w:val="18"/>
+              </w:rPr>
+              <w:t>Detalhamento Alteração</w:t>
+            </w:r>
+          </w:p>
+        </w:tc>
+      </w:tr>
+      <w:tr>
+        <w:tc>
+          <w:tcPr>
+            <w:tcW w:w="2831" w:type="dxa"/>
+          </w:tcPr>
+          <w:p>
+            <w:pPr>
+              <w:spacing w:line="360" w:lineRule="auto"/>
+              <w:jc w:val="center"/>
+              <w:rPr>
+                <w:rFonts w:ascii="Arial Black" w:hAnsi="Arial Black"/>
+                <w:b/>
+                <w:bCs/>
+                <w:sz w:val="16"/>
+                <w:szCs w:val="16"/>
+              </w:rPr>
+            </w:pPr>
+            <w:r>
+              <w:rPr>
+                <w:rFonts w:ascii="Arial Black" w:hAnsi="Arial Black"/>
+                <w:b/>
+                <w:bCs/>
+                <w:sz w:val="16"/>
+                <w:szCs w:val="16"/>
+              </w:rPr>
+              <w:t>19/01/2025</w:t>
+            </w:r>
+          </w:p>
+        </w:tc>
+        <w:tc>
+          <w:tcPr>
+            <w:tcW w:w="2831" w:type="dxa"/>
+          </w:tcPr>
+          <w:p>
+            <w:pPr>
+              <w:spacing w:line="360" w:lineRule="auto"/>
+              <w:jc w:val="center"/>
+              <w:rPr>
+                <w:rFonts w:ascii="Arial Black" w:hAnsi="Arial Black"/>
+                <w:b/>
+                <w:bCs/>
+                <w:sz w:val="16"/>
+                <w:szCs w:val="16"/>
+              </w:rPr>
+            </w:pPr>
+            <w:r>
+              <w:rPr>
+                <w:rFonts w:ascii="Arial Black" w:hAnsi="Arial Black"/>
+                <w:b/>
+                <w:bCs/>
+                <w:sz w:val="16"/>
+                <w:szCs w:val="16"/>
+              </w:rPr>
+              <w:t>01</w:t>
+            </w:r>
+          </w:p>
+        </w:tc>
+        <w:tc>
+          <w:tcPr>
+            <w:tcW w:w="2832" w:type="dxa"/>
+          </w:tcPr>
+          <w:p>
+            <w:pPr>
+              <w:pStyle w:val="PargrafodaLista"/>
+              <w:numPr>
+                <w:ilvl w:val="0"/>
+                <w:numId w:val="11"/>
+              </w:numPr>
+              <w:spacing w:line="360" w:lineRule="auto"/>
+              <w:jc w:val="both"/>
+              <w:rPr>
+                <w:rFonts w:ascii="Arial Black" w:hAnsi="Arial Black"/>
+                <w:b/>
+                <w:bCs/>
+                <w:sz w:val="28"/>
+                <w:szCs w:val="28"/>
+              </w:rPr>
+            </w:pPr>
+            <w:r>
+              <w:rPr>
+                <w:rFonts w:ascii="Arial Black" w:hAnsi="Arial Black"/>
+                <w:b/>
+                <w:bCs/>
+                <w:sz w:val="18"/>
+                <w:szCs w:val="18"/>
+              </w:rPr>
+              <w:t>Conteúdo de probabilidade</w:t>
+            </w:r>
+          </w:p>
+        </w:tc>
+      </w:tr>
+      <w:tr>
+        <w:tc>
+          <w:tcPr>
+            <w:tcW w:w="2831" w:type="dxa"/>
+          </w:tcPr>
+          <w:p>
+            <w:pPr>
+              <w:spacing w:line="360" w:lineRule="auto"/>
+              <w:jc w:val="both"/>
+              <w:rPr>
+                <w:rFonts w:ascii="Arial Black" w:hAnsi="Arial Black"/>
+                <w:b/>
+                <w:bCs/>
+                <w:sz w:val="28"/>
+                <w:szCs w:val="28"/>
+              </w:rPr>
+            </w:pPr>
+          </w:p>
+        </w:tc>
+        <w:tc>
+          <w:tcPr>
+            <w:tcW w:w="2831" w:type="dxa"/>
+          </w:tcPr>
+          <w:p>
+            <w:pPr>
+              <w:spacing w:line="360" w:lineRule="auto"/>
+              <w:jc w:val="both"/>
+              <w:rPr>
+                <w:rFonts w:ascii="Arial Black" w:hAnsi="Arial Black"/>
+                <w:b/>
+                <w:bCs/>
+                <w:sz w:val="28"/>
+                <w:szCs w:val="28"/>
+              </w:rPr>
+            </w:pPr>
+          </w:p>
+        </w:tc>
+        <w:tc>
+          <w:tcPr>
+            <w:tcW w:w="2832" w:type="dxa"/>
+          </w:tcPr>
+          <w:p>
+            <w:pPr>
+              <w:spacing w:line="360" w:lineRule="auto"/>
+              <w:jc w:val="both"/>
+              <w:rPr>
+                <w:rFonts w:ascii="Arial Black" w:hAnsi="Arial Black"/>
+                <w:b/>
+                <w:bCs/>
+                <w:sz w:val="28"/>
+                <w:szCs w:val="28"/>
+              </w:rPr>
+            </w:pPr>
+          </w:p>
+        </w:tc>
+      </w:tr>
+    </w:tbl>
+    <w:p>
+      <w:pPr>
+        <w:spacing w:line="360" w:lineRule="auto"/>
+        <w:jc w:val="both"/>
+        <w:rPr>
+          <w:rFonts w:ascii="Arial Black" w:hAnsi="Arial Black"/>
+          <w:b/>
+          <w:bCs/>
+          <w:sz w:val="28"/>
+          <w:szCs w:val="28"/>
+        </w:rPr>
+      </w:pPr>
     </w:p>
     <w:sectPr>
       <w:pgSz w:w="11906" w:h="16838"/>
@@ -1812,7 +3624,7 @@
   <w:abstractNum w:abstractNumId="0" w15:restartNumberingAfterBreak="0">
     <w:nsid w:val="02F93006"/>
     <w:multiLevelType w:val="hybridMultilevel"/>
-    <w:tmpl w:val="44C25496"/>
+    <w:tmpl w:val="B4B6387E"/>
     <w:lvl w:ilvl="0" w:tplc="04160003">
       <w:start w:val="1"/>
       <w:numFmt w:val="bullet"/>
@@ -2149,6 +3961,123 @@
     </w:lvl>
   </w:abstractNum>
   <w:abstractNum w:abstractNumId="3" w15:restartNumberingAfterBreak="0">
+    <w:nsid w:val="114118BC"/>
+    <w:multiLevelType w:val="multilevel"/>
+    <w:tmpl w:val="55E81BF6"/>
+    <w:lvl w:ilvl="0">
+      <w:start w:val="1"/>
+      <w:numFmt w:val="decimal"/>
+      <w:lvlText w:val="%1."/>
+      <w:lvlJc w:val="left"/>
+      <w:pPr>
+        <w:tabs>
+          <w:tab w:val="num" w:pos="720"/>
+        </w:tabs>
+        <w:ind w:left="720" w:hanging="360"/>
+      </w:pPr>
+    </w:lvl>
+    <w:lvl w:ilvl="1">
+      <w:start w:val="1"/>
+      <w:numFmt w:val="bullet"/>
+      <w:lvlText w:val="o"/>
+      <w:lvlJc w:val="left"/>
+      <w:pPr>
+        <w:tabs>
+          <w:tab w:val="num" w:pos="1440"/>
+        </w:tabs>
+        <w:ind w:left="1440" w:hanging="360"/>
+      </w:pPr>
+      <w:rPr>
+        <w:rFonts w:ascii="Courier New" w:hAnsi="Courier New" w:hint="default"/>
+        <w:sz w:val="20"/>
+      </w:rPr>
+    </w:lvl>
+    <w:lvl w:ilvl="2" w:tentative="1">
+      <w:start w:val="1"/>
+      <w:numFmt w:val="decimal"/>
+      <w:lvlText w:val="%3."/>
+      <w:lvlJc w:val="left"/>
+      <w:pPr>
+        <w:tabs>
+          <w:tab w:val="num" w:pos="2160"/>
+        </w:tabs>
+        <w:ind w:left="2160" w:hanging="360"/>
+      </w:pPr>
+    </w:lvl>
+    <w:lvl w:ilvl="3" w:tentative="1">
+      <w:start w:val="1"/>
+      <w:numFmt w:val="decimal"/>
+      <w:lvlText w:val="%4."/>
+      <w:lvlJc w:val="left"/>
+      <w:pPr>
+        <w:tabs>
+          <w:tab w:val="num" w:pos="2880"/>
+        </w:tabs>
+        <w:ind w:left="2880" w:hanging="360"/>
+      </w:pPr>
+    </w:lvl>
+    <w:lvl w:ilvl="4" w:tentative="1">
+      <w:start w:val="1"/>
+      <w:numFmt w:val="decimal"/>
+      <w:lvlText w:val="%5."/>
+      <w:lvlJc w:val="left"/>
+      <w:pPr>
+        <w:tabs>
+          <w:tab w:val="num" w:pos="3600"/>
+        </w:tabs>
+        <w:ind w:left="3600" w:hanging="360"/>
+      </w:pPr>
+    </w:lvl>
+    <w:lvl w:ilvl="5" w:tentative="1">
+      <w:start w:val="1"/>
+      <w:numFmt w:val="decimal"/>
+      <w:lvlText w:val="%6."/>
+      <w:lvlJc w:val="left"/>
+      <w:pPr>
+        <w:tabs>
+          <w:tab w:val="num" w:pos="4320"/>
+        </w:tabs>
+        <w:ind w:left="4320" w:hanging="360"/>
+      </w:pPr>
+    </w:lvl>
+    <w:lvl w:ilvl="6" w:tentative="1">
+      <w:start w:val="1"/>
+      <w:numFmt w:val="decimal"/>
+      <w:lvlText w:val="%7."/>
+      <w:lvlJc w:val="left"/>
+      <w:pPr>
+        <w:tabs>
+          <w:tab w:val="num" w:pos="5040"/>
+        </w:tabs>
+        <w:ind w:left="5040" w:hanging="360"/>
+      </w:pPr>
+    </w:lvl>
+    <w:lvl w:ilvl="7" w:tentative="1">
+      <w:start w:val="1"/>
+      <w:numFmt w:val="decimal"/>
+      <w:lvlText w:val="%8."/>
+      <w:lvlJc w:val="left"/>
+      <w:pPr>
+        <w:tabs>
+          <w:tab w:val="num" w:pos="5760"/>
+        </w:tabs>
+        <w:ind w:left="5760" w:hanging="360"/>
+      </w:pPr>
+    </w:lvl>
+    <w:lvl w:ilvl="8" w:tentative="1">
+      <w:start w:val="1"/>
+      <w:numFmt w:val="decimal"/>
+      <w:lvlText w:val="%9."/>
+      <w:lvlJc w:val="left"/>
+      <w:pPr>
+        <w:tabs>
+          <w:tab w:val="num" w:pos="6480"/>
+        </w:tabs>
+        <w:ind w:left="6480" w:hanging="360"/>
+      </w:pPr>
+    </w:lvl>
+  </w:abstractNum>
+  <w:abstractNum w:abstractNumId="4" w15:restartNumberingAfterBreak="0">
     <w:nsid w:val="136C47A6"/>
     <w:multiLevelType w:val="hybridMultilevel"/>
     <w:tmpl w:val="F78A2FF4"/>
@@ -2261,7 +4190,156 @@
       </w:rPr>
     </w:lvl>
   </w:abstractNum>
-  <w:abstractNum w:abstractNumId="4" w15:restartNumberingAfterBreak="0">
+  <w:abstractNum w:abstractNumId="5" w15:restartNumberingAfterBreak="0">
+    <w:nsid w:val="1955766B"/>
+    <w:multiLevelType w:val="multilevel"/>
+    <w:tmpl w:val="7DBC35F6"/>
+    <w:lvl w:ilvl="0">
+      <w:start w:val="1"/>
+      <w:numFmt w:val="bullet"/>
+      <w:lvlText w:val=""/>
+      <w:lvlJc w:val="left"/>
+      <w:pPr>
+        <w:tabs>
+          <w:tab w:val="num" w:pos="720"/>
+        </w:tabs>
+        <w:ind w:left="720" w:hanging="360"/>
+      </w:pPr>
+      <w:rPr>
+        <w:rFonts w:ascii="Symbol" w:hAnsi="Symbol" w:hint="default"/>
+        <w:sz w:val="20"/>
+      </w:rPr>
+    </w:lvl>
+    <w:lvl w:ilvl="1" w:tentative="1">
+      <w:start w:val="1"/>
+      <w:numFmt w:val="bullet"/>
+      <w:lvlText w:val="o"/>
+      <w:lvlJc w:val="left"/>
+      <w:pPr>
+        <w:tabs>
+          <w:tab w:val="num" w:pos="1440"/>
+        </w:tabs>
+        <w:ind w:left="1440" w:hanging="360"/>
+      </w:pPr>
+      <w:rPr>
+        <w:rFonts w:ascii="Courier New" w:hAnsi="Courier New" w:hint="default"/>
+        <w:sz w:val="20"/>
+      </w:rPr>
+    </w:lvl>
+    <w:lvl w:ilvl="2" w:tentative="1">
+      <w:start w:val="1"/>
+      <w:numFmt w:val="bullet"/>
+      <w:lvlText w:val=""/>
+      <w:lvlJc w:val="left"/>
+      <w:pPr>
+        <w:tabs>
+          <w:tab w:val="num" w:pos="2160"/>
+        </w:tabs>
+        <w:ind w:left="2160" w:hanging="360"/>
+      </w:pPr>
+      <w:rPr>
+        <w:rFonts w:ascii="Wingdings" w:hAnsi="Wingdings" w:hint="default"/>
+        <w:sz w:val="20"/>
+      </w:rPr>
+    </w:lvl>
+    <w:lvl w:ilvl="3" w:tentative="1">
+      <w:start w:val="1"/>
+      <w:numFmt w:val="bullet"/>
+      <w:lvlText w:val=""/>
+      <w:lvlJc w:val="left"/>
+      <w:pPr>
+        <w:tabs>
+          <w:tab w:val="num" w:pos="2880"/>
+        </w:tabs>
+        <w:ind w:left="2880" w:hanging="360"/>
+      </w:pPr>
+      <w:rPr>
+        <w:rFonts w:ascii="Wingdings" w:hAnsi="Wingdings" w:hint="default"/>
+        <w:sz w:val="20"/>
+      </w:rPr>
+    </w:lvl>
+    <w:lvl w:ilvl="4" w:tentative="1">
+      <w:start w:val="1"/>
+      <w:numFmt w:val="bullet"/>
+      <w:lvlText w:val=""/>
+      <w:lvlJc w:val="left"/>
+      <w:pPr>
+        <w:tabs>
+          <w:tab w:val="num" w:pos="3600"/>
+        </w:tabs>
+        <w:ind w:left="3600" w:hanging="360"/>
+      </w:pPr>
+      <w:rPr>
+        <w:rFonts w:ascii="Wingdings" w:hAnsi="Wingdings" w:hint="default"/>
+        <w:sz w:val="20"/>
+      </w:rPr>
+    </w:lvl>
+    <w:lvl w:ilvl="5" w:tentative="1">
+      <w:start w:val="1"/>
+      <w:numFmt w:val="bullet"/>
+      <w:lvlText w:val=""/>
+      <w:lvlJc w:val="left"/>
+      <w:pPr>
+        <w:tabs>
+          <w:tab w:val="num" w:pos="4320"/>
+        </w:tabs>
+        <w:ind w:left="4320" w:hanging="360"/>
+      </w:pPr>
+      <w:rPr>
+        <w:rFonts w:ascii="Wingdings" w:hAnsi="Wingdings" w:hint="default"/>
+        <w:sz w:val="20"/>
+      </w:rPr>
+    </w:lvl>
+    <w:lvl w:ilvl="6" w:tentative="1">
+      <w:start w:val="1"/>
+      <w:numFmt w:val="bullet"/>
+      <w:lvlText w:val=""/>
+      <w:lvlJc w:val="left"/>
+      <w:pPr>
+        <w:tabs>
+          <w:tab w:val="num" w:pos="5040"/>
+        </w:tabs>
+        <w:ind w:left="5040" w:hanging="360"/>
+      </w:pPr>
+      <w:rPr>
+        <w:rFonts w:ascii="Wingdings" w:hAnsi="Wingdings" w:hint="default"/>
+        <w:sz w:val="20"/>
+      </w:rPr>
+    </w:lvl>
+    <w:lvl w:ilvl="7" w:tentative="1">
+      <w:start w:val="1"/>
+      <w:numFmt w:val="bullet"/>
+      <w:lvlText w:val=""/>
+      <w:lvlJc w:val="left"/>
+      <w:pPr>
+        <w:tabs>
+          <w:tab w:val="num" w:pos="5760"/>
+        </w:tabs>
+        <w:ind w:left="5760" w:hanging="360"/>
+      </w:pPr>
+      <w:rPr>
+        <w:rFonts w:ascii="Wingdings" w:hAnsi="Wingdings" w:hint="default"/>
+        <w:sz w:val="20"/>
+      </w:rPr>
+    </w:lvl>
+    <w:lvl w:ilvl="8" w:tentative="1">
+      <w:start w:val="1"/>
+      <w:numFmt w:val="bullet"/>
+      <w:lvlText w:val=""/>
+      <w:lvlJc w:val="left"/>
+      <w:pPr>
+        <w:tabs>
+          <w:tab w:val="num" w:pos="6480"/>
+        </w:tabs>
+        <w:ind w:left="6480" w:hanging="360"/>
+      </w:pPr>
+      <w:rPr>
+        <w:rFonts w:ascii="Wingdings" w:hAnsi="Wingdings" w:hint="default"/>
+        <w:sz w:val="20"/>
+      </w:rPr>
+    </w:lvl>
+  </w:abstractNum>
+  <w:abstractNum w:abstractNumId="6" w15:restartNumberingAfterBreak="0">
     <w:nsid w:val="1F0377BE"/>
     <w:multiLevelType w:val="hybridMultilevel"/>
     <w:tmpl w:val="0F7A3914"/>
@@ -2374,7 +4452,7 @@
       </w:rPr>
     </w:lvl>
   </w:abstractNum>
-  <w:abstractNum w:abstractNumId="5" w15:restartNumberingAfterBreak="0">
+  <w:abstractNum w:abstractNumId="7" w15:restartNumberingAfterBreak="0">
     <w:nsid w:val="259201AF"/>
     <w:multiLevelType w:val="hybridMultilevel"/>
     <w:tmpl w:val="50FE91B4"/>
@@ -2487,7 +4565,156 @@
       </w:rPr>
     </w:lvl>
   </w:abstractNum>
-  <w:abstractNum w:abstractNumId="6" w15:restartNumberingAfterBreak="0">
+  <w:abstractNum w:abstractNumId="8" w15:restartNumberingAfterBreak="0">
+    <w:nsid w:val="25EE66B4"/>
+    <w:multiLevelType w:val="multilevel"/>
+    <w:tmpl w:val="B9FEC806"/>
+    <w:lvl w:ilvl="0">
+      <w:start w:val="1"/>
+      <w:numFmt w:val="bullet"/>
+      <w:lvlText w:val=""/>
+      <w:lvlJc w:val="left"/>
+      <w:pPr>
+        <w:tabs>
+          <w:tab w:val="num" w:pos="720"/>
+        </w:tabs>
+        <w:ind w:left="720" w:hanging="360"/>
+      </w:pPr>
+      <w:rPr>
+        <w:rFonts w:ascii="Symbol" w:hAnsi="Symbol" w:hint="default"/>
+        <w:sz w:val="20"/>
+      </w:rPr>
+    </w:lvl>
+    <w:lvl w:ilvl="1" w:tentative="1">
+      <w:start w:val="1"/>
+      <w:numFmt w:val="bullet"/>
+      <w:lvlText w:val="o"/>
+      <w:lvlJc w:val="left"/>
+      <w:pPr>
+        <w:tabs>
+          <w:tab w:val="num" w:pos="1440"/>
+        </w:tabs>
+        <w:ind w:left="1440" w:hanging="360"/>
+      </w:pPr>
+      <w:rPr>
+        <w:rFonts w:ascii="Courier New" w:hAnsi="Courier New" w:hint="default"/>
+        <w:sz w:val="20"/>
+      </w:rPr>
+    </w:lvl>
+    <w:lvl w:ilvl="2" w:tentative="1">
+      <w:start w:val="1"/>
+      <w:numFmt w:val="bullet"/>
+      <w:lvlText w:val=""/>
+      <w:lvlJc w:val="left"/>
+      <w:pPr>
+        <w:tabs>
+          <w:tab w:val="num" w:pos="2160"/>
+        </w:tabs>
+        <w:ind w:left="2160" w:hanging="360"/>
+      </w:pPr>
+      <w:rPr>
+        <w:rFonts w:ascii="Wingdings" w:hAnsi="Wingdings" w:hint="default"/>
+        <w:sz w:val="20"/>
+      </w:rPr>
+    </w:lvl>
+    <w:lvl w:ilvl="3" w:tentative="1">
+      <w:start w:val="1"/>
+      <w:numFmt w:val="bullet"/>
+      <w:lvlText w:val=""/>
+      <w:lvlJc w:val="left"/>
+      <w:pPr>
+        <w:tabs>
+          <w:tab w:val="num" w:pos="2880"/>
+        </w:tabs>
+        <w:ind w:left="2880" w:hanging="360"/>
+      </w:pPr>
+      <w:rPr>
+        <w:rFonts w:ascii="Wingdings" w:hAnsi="Wingdings" w:hint="default"/>
+        <w:sz w:val="20"/>
+      </w:rPr>
+    </w:lvl>
+    <w:lvl w:ilvl="4" w:tentative="1">
+      <w:start w:val="1"/>
+      <w:numFmt w:val="bullet"/>
+      <w:lvlText w:val=""/>
+      <w:lvlJc w:val="left"/>
+      <w:pPr>
+        <w:tabs>
+          <w:tab w:val="num" w:pos="3600"/>
+        </w:tabs>
+        <w:ind w:left="3600" w:hanging="360"/>
+      </w:pPr>
+      <w:rPr>
+        <w:rFonts w:ascii="Wingdings" w:hAnsi="Wingdings" w:hint="default"/>
+        <w:sz w:val="20"/>
+      </w:rPr>
+    </w:lvl>
+    <w:lvl w:ilvl="5" w:tentative="1">
+      <w:start w:val="1"/>
+      <w:numFmt w:val="bullet"/>
+      <w:lvlText w:val=""/>
+      <w:lvlJc w:val="left"/>
+      <w:pPr>
+        <w:tabs>
+          <w:tab w:val="num" w:pos="4320"/>
+        </w:tabs>
+        <w:ind w:left="4320" w:hanging="360"/>
+      </w:pPr>
+      <w:rPr>
+        <w:rFonts w:ascii="Wingdings" w:hAnsi="Wingdings" w:hint="default"/>
+        <w:sz w:val="20"/>
+      </w:rPr>
+    </w:lvl>
+    <w:lvl w:ilvl="6" w:tentative="1">
+      <w:start w:val="1"/>
+      <w:numFmt w:val="bullet"/>
+      <w:lvlText w:val=""/>
+      <w:lvlJc w:val="left"/>
+      <w:pPr>
+        <w:tabs>
+          <w:tab w:val="num" w:pos="5040"/>
+        </w:tabs>
+        <w:ind w:left="5040" w:hanging="360"/>
+      </w:pPr>
+      <w:rPr>
+        <w:rFonts w:ascii="Wingdings" w:hAnsi="Wingdings" w:hint="default"/>
+        <w:sz w:val="20"/>
+      </w:rPr>
+    </w:lvl>
+    <w:lvl w:ilvl="7" w:tentative="1">
+      <w:start w:val="1"/>
+      <w:numFmt w:val="bullet"/>
+      <w:lvlText w:val=""/>
+      <w:lvlJc w:val="left"/>
+      <w:pPr>
+        <w:tabs>
+          <w:tab w:val="num" w:pos="5760"/>
+        </w:tabs>
+        <w:ind w:left="5760" w:hanging="360"/>
+      </w:pPr>
+      <w:rPr>
+        <w:rFonts w:ascii="Wingdings" w:hAnsi="Wingdings" w:hint="default"/>
+        <w:sz w:val="20"/>
+      </w:rPr>
+    </w:lvl>
+    <w:lvl w:ilvl="8" w:tentative="1">
+      <w:start w:val="1"/>
+      <w:numFmt w:val="bullet"/>
+      <w:lvlText w:val=""/>
+      <w:lvlJc w:val="left"/>
+      <w:pPr>
+        <w:tabs>
+          <w:tab w:val="num" w:pos="6480"/>
+        </w:tabs>
+        <w:ind w:left="6480" w:hanging="360"/>
+      </w:pPr>
+      <w:rPr>
+        <w:rFonts w:ascii="Wingdings" w:hAnsi="Wingdings" w:hint="default"/>
+        <w:sz w:val="20"/>
+      </w:rPr>
+    </w:lvl>
+  </w:abstractNum>
+  <w:abstractNum w:abstractNumId="9" w15:restartNumberingAfterBreak="0">
     <w:nsid w:val="2F463B1D"/>
     <w:multiLevelType w:val="multilevel"/>
     <w:tmpl w:val="09D21A8A"/>
@@ -2636,7 +4863,7 @@
       </w:rPr>
     </w:lvl>
   </w:abstractNum>
-  <w:abstractNum w:abstractNumId="7" w15:restartNumberingAfterBreak="0">
+  <w:abstractNum w:abstractNumId="10" w15:restartNumberingAfterBreak="0">
     <w:nsid w:val="30F5571C"/>
     <w:multiLevelType w:val="hybridMultilevel"/>
     <w:tmpl w:val="450E9020"/>
@@ -2749,7 +4976,7 @@
       </w:rPr>
     </w:lvl>
   </w:abstractNum>
-  <w:abstractNum w:abstractNumId="8" w15:restartNumberingAfterBreak="0">
+  <w:abstractNum w:abstractNumId="11" w15:restartNumberingAfterBreak="0">
     <w:nsid w:val="33075E91"/>
     <w:multiLevelType w:val="multilevel"/>
     <w:tmpl w:val="54303E42"/>
@@ -2898,7 +5125,7 @@
       </w:rPr>
     </w:lvl>
   </w:abstractNum>
-  <w:abstractNum w:abstractNumId="9" w15:restartNumberingAfterBreak="0">
+  <w:abstractNum w:abstractNumId="12" w15:restartNumberingAfterBreak="0">
     <w:nsid w:val="3C4318DD"/>
     <w:multiLevelType w:val="multilevel"/>
     <w:tmpl w:val="FEB0661E"/>
@@ -3015,7 +5242,156 @@
       </w:pPr>
     </w:lvl>
   </w:abstractNum>
-  <w:abstractNum w:abstractNumId="10" w15:restartNumberingAfterBreak="0">
+  <w:abstractNum w:abstractNumId="13" w15:restartNumberingAfterBreak="0">
+    <w:nsid w:val="45CD127D"/>
+    <w:multiLevelType w:val="multilevel"/>
+    <w:tmpl w:val="F6247620"/>
+    <w:lvl w:ilvl="0">
+      <w:start w:val="1"/>
+      <w:numFmt w:val="bullet"/>
+      <w:lvlText w:val=""/>
+      <w:lvlJc w:val="left"/>
+      <w:pPr>
+        <w:tabs>
+          <w:tab w:val="num" w:pos="720"/>
+        </w:tabs>
+        <w:ind w:left="720" w:hanging="360"/>
+      </w:pPr>
+      <w:rPr>
+        <w:rFonts w:ascii="Symbol" w:hAnsi="Symbol" w:hint="default"/>
+        <w:sz w:val="20"/>
+      </w:rPr>
+    </w:lvl>
+    <w:lvl w:ilvl="1" w:tentative="1">
+      <w:start w:val="1"/>
+      <w:numFmt w:val="bullet"/>
+      <w:lvlText w:val="o"/>
+      <w:lvlJc w:val="left"/>
+      <w:pPr>
+        <w:tabs>
+          <w:tab w:val="num" w:pos="1440"/>
+        </w:tabs>
+        <w:ind w:left="1440" w:hanging="360"/>
+      </w:pPr>
+      <w:rPr>
+        <w:rFonts w:ascii="Courier New" w:hAnsi="Courier New" w:hint="default"/>
+        <w:sz w:val="20"/>
+      </w:rPr>
+    </w:lvl>
+    <w:lvl w:ilvl="2" w:tentative="1">
+      <w:start w:val="1"/>
+      <w:numFmt w:val="bullet"/>
+      <w:lvlText w:val=""/>
+      <w:lvlJc w:val="left"/>
+      <w:pPr>
+        <w:tabs>
+          <w:tab w:val="num" w:pos="2160"/>
+        </w:tabs>
+        <w:ind w:left="2160" w:hanging="360"/>
+      </w:pPr>
+      <w:rPr>
+        <w:rFonts w:ascii="Wingdings" w:hAnsi="Wingdings" w:hint="default"/>
+        <w:sz w:val="20"/>
+      </w:rPr>
+    </w:lvl>
+    <w:lvl w:ilvl="3" w:tentative="1">
+      <w:start w:val="1"/>
+      <w:numFmt w:val="bullet"/>
+      <w:lvlText w:val=""/>
+      <w:lvlJc w:val="left"/>
+      <w:pPr>
+        <w:tabs>
+          <w:tab w:val="num" w:pos="2880"/>
+        </w:tabs>
+        <w:ind w:left="2880" w:hanging="360"/>
+      </w:pPr>
+      <w:rPr>
+        <w:rFonts w:ascii="Wingdings" w:hAnsi="Wingdings" w:hint="default"/>
+        <w:sz w:val="20"/>
+      </w:rPr>
+    </w:lvl>
+    <w:lvl w:ilvl="4" w:tentative="1">
+      <w:start w:val="1"/>
+      <w:numFmt w:val="bullet"/>
+      <w:lvlText w:val=""/>
+      <w:lvlJc w:val="left"/>
+      <w:pPr>
+        <w:tabs>
+          <w:tab w:val="num" w:pos="3600"/>
+        </w:tabs>
+        <w:ind w:left="3600" w:hanging="360"/>
+      </w:pPr>
+      <w:rPr>
+        <w:rFonts w:ascii="Wingdings" w:hAnsi="Wingdings" w:hint="default"/>
+        <w:sz w:val="20"/>
+      </w:rPr>
+    </w:lvl>
+    <w:lvl w:ilvl="5" w:tentative="1">
+      <w:start w:val="1"/>
+      <w:numFmt w:val="bullet"/>
+      <w:lvlText w:val=""/>
+      <w:lvlJc w:val="left"/>
+      <w:pPr>
+        <w:tabs>
+          <w:tab w:val="num" w:pos="4320"/>
+        </w:tabs>
+        <w:ind w:left="4320" w:hanging="360"/>
+      </w:pPr>
+      <w:rPr>
+        <w:rFonts w:ascii="Wingdings" w:hAnsi="Wingdings" w:hint="default"/>
+        <w:sz w:val="20"/>
+      </w:rPr>
+    </w:lvl>
+    <w:lvl w:ilvl="6" w:tentative="1">
+      <w:start w:val="1"/>
+      <w:numFmt w:val="bullet"/>
+      <w:lvlText w:val=""/>
+      <w:lvlJc w:val="left"/>
+      <w:pPr>
+        <w:tabs>
+          <w:tab w:val="num" w:pos="5040"/>
+        </w:tabs>
+        <w:ind w:left="5040" w:hanging="360"/>
+      </w:pPr>
+      <w:rPr>
+        <w:rFonts w:ascii="Wingdings" w:hAnsi="Wingdings" w:hint="default"/>
+        <w:sz w:val="20"/>
+      </w:rPr>
+    </w:lvl>
+    <w:lvl w:ilvl="7" w:tentative="1">
+      <w:start w:val="1"/>
+      <w:numFmt w:val="bullet"/>
+      <w:lvlText w:val=""/>
+      <w:lvlJc w:val="left"/>
+      <w:pPr>
+        <w:tabs>
+          <w:tab w:val="num" w:pos="5760"/>
+        </w:tabs>
+        <w:ind w:left="5760" w:hanging="360"/>
+      </w:pPr>
+      <w:rPr>
+        <w:rFonts w:ascii="Wingdings" w:hAnsi="Wingdings" w:hint="default"/>
+        <w:sz w:val="20"/>
+      </w:rPr>
+    </w:lvl>
+    <w:lvl w:ilvl="8" w:tentative="1">
+      <w:start w:val="1"/>
+      <w:numFmt w:val="bullet"/>
+      <w:lvlText w:val=""/>
+      <w:lvlJc w:val="left"/>
+      <w:pPr>
+        <w:tabs>
+          <w:tab w:val="num" w:pos="6480"/>
+        </w:tabs>
+        <w:ind w:left="6480" w:hanging="360"/>
+      </w:pPr>
+      <w:rPr>
+        <w:rFonts w:ascii="Wingdings" w:hAnsi="Wingdings" w:hint="default"/>
+        <w:sz w:val="20"/>
+      </w:rPr>
+    </w:lvl>
+  </w:abstractNum>
+  <w:abstractNum w:abstractNumId="14" w15:restartNumberingAfterBreak="0">
     <w:nsid w:val="5FAF10FA"/>
     <w:multiLevelType w:val="hybridMultilevel"/>
     <w:tmpl w:val="F09070A8"/>
@@ -3128,7 +5504,156 @@
       </w:rPr>
     </w:lvl>
   </w:abstractNum>
-  <w:abstractNum w:abstractNumId="11" w15:restartNumberingAfterBreak="0">
+  <w:abstractNum w:abstractNumId="15" w15:restartNumberingAfterBreak="0">
+    <w:nsid w:val="61A07B6C"/>
+    <w:multiLevelType w:val="multilevel"/>
+    <w:tmpl w:val="6E72AE30"/>
+    <w:lvl w:ilvl="0">
+      <w:start w:val="1"/>
+      <w:numFmt w:val="bullet"/>
+      <w:lvlText w:val=""/>
+      <w:lvlJc w:val="left"/>
+      <w:pPr>
+        <w:tabs>
+          <w:tab w:val="num" w:pos="720"/>
+        </w:tabs>
+        <w:ind w:left="720" w:hanging="360"/>
+      </w:pPr>
+      <w:rPr>
+        <w:rFonts w:ascii="Symbol" w:hAnsi="Symbol" w:hint="default"/>
+        <w:sz w:val="20"/>
+      </w:rPr>
+    </w:lvl>
+    <w:lvl w:ilvl="1" w:tentative="1">
+      <w:start w:val="1"/>
+      <w:numFmt w:val="bullet"/>
+      <w:lvlText w:val="o"/>
+      <w:lvlJc w:val="left"/>
+      <w:pPr>
+        <w:tabs>
+          <w:tab w:val="num" w:pos="1440"/>
+        </w:tabs>
+        <w:ind w:left="1440" w:hanging="360"/>
+      </w:pPr>
+      <w:rPr>
+        <w:rFonts w:ascii="Courier New" w:hAnsi="Courier New" w:hint="default"/>
+        <w:sz w:val="20"/>
+      </w:rPr>
+    </w:lvl>
+    <w:lvl w:ilvl="2" w:tentative="1">
+      <w:start w:val="1"/>
+      <w:numFmt w:val="bullet"/>
+      <w:lvlText w:val=""/>
+      <w:lvlJc w:val="left"/>
+      <w:pPr>
+        <w:tabs>
+          <w:tab w:val="num" w:pos="2160"/>
+        </w:tabs>
+        <w:ind w:left="2160" w:hanging="360"/>
+      </w:pPr>
+      <w:rPr>
+        <w:rFonts w:ascii="Wingdings" w:hAnsi="Wingdings" w:hint="default"/>
+        <w:sz w:val="20"/>
+      </w:rPr>
+    </w:lvl>
+    <w:lvl w:ilvl="3" w:tentative="1">
+      <w:start w:val="1"/>
+      <w:numFmt w:val="bullet"/>
+      <w:lvlText w:val=""/>
+      <w:lvlJc w:val="left"/>
+      <w:pPr>
+        <w:tabs>
+          <w:tab w:val="num" w:pos="2880"/>
+        </w:tabs>
+        <w:ind w:left="2880" w:hanging="360"/>
+      </w:pPr>
+      <w:rPr>
+        <w:rFonts w:ascii="Wingdings" w:hAnsi="Wingdings" w:hint="default"/>
+        <w:sz w:val="20"/>
+      </w:rPr>
+    </w:lvl>
+    <w:lvl w:ilvl="4" w:tentative="1">
+      <w:start w:val="1"/>
+      <w:numFmt w:val="bullet"/>
+      <w:lvlText w:val=""/>
+      <w:lvlJc w:val="left"/>
+      <w:pPr>
+        <w:tabs>
+          <w:tab w:val="num" w:pos="3600"/>
+        </w:tabs>
+        <w:ind w:left="3600" w:hanging="360"/>
+      </w:pPr>
+      <w:rPr>
+        <w:rFonts w:ascii="Wingdings" w:hAnsi="Wingdings" w:hint="default"/>
+        <w:sz w:val="20"/>
+      </w:rPr>
+    </w:lvl>
+    <w:lvl w:ilvl="5" w:tentative="1">
+      <w:start w:val="1"/>
+      <w:numFmt w:val="bullet"/>
+      <w:lvlText w:val=""/>
+      <w:lvlJc w:val="left"/>
+      <w:pPr>
+        <w:tabs>
+          <w:tab w:val="num" w:pos="4320"/>
+        </w:tabs>
+        <w:ind w:left="4320" w:hanging="360"/>
+      </w:pPr>
+      <w:rPr>
+        <w:rFonts w:ascii="Wingdings" w:hAnsi="Wingdings" w:hint="default"/>
+        <w:sz w:val="20"/>
+      </w:rPr>
+    </w:lvl>
+    <w:lvl w:ilvl="6" w:tentative="1">
+      <w:start w:val="1"/>
+      <w:numFmt w:val="bullet"/>
+      <w:lvlText w:val=""/>
+      <w:lvlJc w:val="left"/>
+      <w:pPr>
+        <w:tabs>
+          <w:tab w:val="num" w:pos="5040"/>
+        </w:tabs>
+        <w:ind w:left="5040" w:hanging="360"/>
+      </w:pPr>
+      <w:rPr>
+        <w:rFonts w:ascii="Wingdings" w:hAnsi="Wingdings" w:hint="default"/>
+        <w:sz w:val="20"/>
+      </w:rPr>
+    </w:lvl>
+    <w:lvl w:ilvl="7" w:tentative="1">
+      <w:start w:val="1"/>
+      <w:numFmt w:val="bullet"/>
+      <w:lvlText w:val=""/>
+      <w:lvlJc w:val="left"/>
+      <w:pPr>
+        <w:tabs>
+          <w:tab w:val="num" w:pos="5760"/>
+        </w:tabs>
+        <w:ind w:left="5760" w:hanging="360"/>
+      </w:pPr>
+      <w:rPr>
+        <w:rFonts w:ascii="Wingdings" w:hAnsi="Wingdings" w:hint="default"/>
+        <w:sz w:val="20"/>
+      </w:rPr>
+    </w:lvl>
+    <w:lvl w:ilvl="8" w:tentative="1">
+      <w:start w:val="1"/>
+      <w:numFmt w:val="bullet"/>
+      <w:lvlText w:val=""/>
+      <w:lvlJc w:val="left"/>
+      <w:pPr>
+        <w:tabs>
+          <w:tab w:val="num" w:pos="6480"/>
+        </w:tabs>
+        <w:ind w:left="6480" w:hanging="360"/>
+      </w:pPr>
+      <w:rPr>
+        <w:rFonts w:ascii="Wingdings" w:hAnsi="Wingdings" w:hint="default"/>
+        <w:sz w:val="20"/>
+      </w:rPr>
+    </w:lvl>
+  </w:abstractNum>
+  <w:abstractNum w:abstractNumId="16" w15:restartNumberingAfterBreak="0">
     <w:nsid w:val="6B1D0B42"/>
     <w:multiLevelType w:val="multilevel"/>
     <w:tmpl w:val="4C88684A"/>
@@ -3246,28 +5771,28 @@
     </w:lvl>
   </w:abstractNum>
   <w:num w:numId="1" w16cid:durableId="464129938">
-    <w:abstractNumId w:val="11"/>
+    <w:abstractNumId w:val="16"/>
   </w:num>
   <w:num w:numId="2" w16cid:durableId="2094206540">
+    <w:abstractNumId w:val="12"/>
+  </w:num>
+  <w:num w:numId="3" w16cid:durableId="1710081">
+    <w:abstractNumId w:val="6"/>
+  </w:num>
+  <w:num w:numId="4" w16cid:durableId="1306203734">
+    <w:abstractNumId w:val="7"/>
+  </w:num>
+  <w:num w:numId="5" w16cid:durableId="988091374">
     <w:abstractNumId w:val="9"/>
   </w:num>
-  <w:num w:numId="3" w16cid:durableId="1710081">
+  <w:num w:numId="6" w16cid:durableId="1768889297">
+    <w:abstractNumId w:val="14"/>
+  </w:num>
+  <w:num w:numId="7" w16cid:durableId="110249878">
     <w:abstractNumId w:val="4"/>
   </w:num>
-  <w:num w:numId="4" w16cid:durableId="1306203734">
-    <w:abstractNumId w:val="5"/>
-  </w:num>
-  <w:num w:numId="5" w16cid:durableId="988091374">
-    <w:abstractNumId w:val="6"/>
-  </w:num>
-  <w:num w:numId="6" w16cid:durableId="1768889297">
+  <w:num w:numId="8" w16cid:durableId="1666350693">
     <w:abstractNumId w:val="10"/>
-  </w:num>
-  <w:num w:numId="7" w16cid:durableId="110249878">
-    <w:abstractNumId w:val="3"/>
-  </w:num>
-  <w:num w:numId="8" w16cid:durableId="1666350693">
-    <w:abstractNumId w:val="7"/>
   </w:num>
   <w:num w:numId="9" w16cid:durableId="1055008429">
     <w:abstractNumId w:val="1"/>
@@ -3279,6 +5804,21 @@
     <w:abstractNumId w:val="0"/>
   </w:num>
   <w:num w:numId="12" w16cid:durableId="1543982222">
+    <w:abstractNumId w:val="11"/>
+  </w:num>
+  <w:num w:numId="13" w16cid:durableId="395401579">
+    <w:abstractNumId w:val="3"/>
+  </w:num>
+  <w:num w:numId="14" w16cid:durableId="2098499">
+    <w:abstractNumId w:val="15"/>
+  </w:num>
+  <w:num w:numId="15" w16cid:durableId="1384057090">
+    <w:abstractNumId w:val="5"/>
+  </w:num>
+  <w:num w:numId="16" w16cid:durableId="338702966">
+    <w:abstractNumId w:val="13"/>
+  </w:num>
+  <w:num w:numId="17" w16cid:durableId="122504733">
     <w:abstractNumId w:val="8"/>
   </w:num>
 </w:numbering>
@@ -4200,6 +6740,25 @@
       <w:spacing w:val="5"/>
     </w:rPr>
   </w:style>
+  <w:style w:type="table" w:styleId="Tabelacomgrade">
+    <w:name w:val="Table Grid"/>
+    <w:basedOn w:val="Tabelanormal"/>
+    <w:uiPriority w:val="39"/>
+    <w:rsid w:val="003E5CDB"/>
+    <w:pPr>
+      <w:spacing w:after="0" w:line="240" w:lineRule="auto"/>
+    </w:pPr>
+    <w:tblPr>
+      <w:tblBorders>
+        <w:top w:val="single" w:sz="4" w:space="0" w:color="auto"/>
+        <w:left w:val="single" w:sz="4" w:space="0" w:color="auto"/>
+        <w:bottom w:val="single" w:sz="4" w:space="0" w:color="auto"/>
+        <w:right w:val="single" w:sz="4" w:space="0" w:color="auto"/>
+        <w:insideH w:val="single" w:sz="4" w:space="0" w:color="auto"/>
+        <w:insideV w:val="single" w:sz="4" w:space="0" w:color="auto"/>
+      </w:tblBorders>
+    </w:tblPr>
+  </w:style>
 </w:styles>
 </file>
 

</xml_diff>